<commit_message>
Update code and results
Please refer to 6_results_and_discussion.docx for summary table
</commit_message>
<xml_diff>
--- a/docs/6_results_and_discussion.docx
+++ b/docs/6_results_and_discussion.docx
@@ -168,8 +168,6 @@
         </w:rPr>
         <w:t>As the dataset is perfectly balanced, we fixed the accuracy threshold to be 0.5.</w:t>
       </w:r>
-      <w:bookmarkStart w:id="0" w:name="_GoBack"/>
-      <w:bookmarkEnd w:id="0"/>
     </w:p>
     <w:p>
       <w:pPr>
@@ -191,6 +189,2666 @@
         </w:rPr>
         <w:t>Model Validation</w:t>
       </w:r>
+    </w:p>
+    <w:p>
+      <w:pPr>
+        <w:rPr>
+          <w:rFonts w:ascii="Times New Roman" w:hAnsi="Times New Roman" w:cs="Times New Roman"/>
+          <w:b/>
+          <w:bCs/>
+          <w:sz w:val="24"/>
+          <w:szCs w:val="24"/>
+        </w:rPr>
+      </w:pPr>
+    </w:p>
+    <w:p>
+      <w:pPr>
+        <w:rPr>
+          <w:rFonts w:ascii="Times New Roman" w:hAnsi="Times New Roman" w:cs="Times New Roman"/>
+          <w:b/>
+          <w:bCs/>
+          <w:sz w:val="24"/>
+          <w:szCs w:val="24"/>
+        </w:rPr>
+      </w:pPr>
+      <w:r>
+        <w:rPr>
+          <w:rFonts w:ascii="Times New Roman" w:hAnsi="Times New Roman" w:cs="Times New Roman"/>
+          <w:b/>
+          <w:bCs/>
+          <w:sz w:val="24"/>
+          <w:szCs w:val="24"/>
+        </w:rPr>
+        <w:t xml:space="preserve">Attributes: Age, Gender, Height, Weight, Systole, Diastole, Cholesterol, Glucose, Smoking, Alcohol, Active, BMI, </w:t>
+      </w:r>
+      <w:proofErr w:type="spellStart"/>
+      <w:r>
+        <w:rPr>
+          <w:rFonts w:ascii="Times New Roman" w:hAnsi="Times New Roman" w:cs="Times New Roman"/>
+          <w:b/>
+          <w:bCs/>
+          <w:sz w:val="24"/>
+          <w:szCs w:val="24"/>
+        </w:rPr>
+        <w:t>BloodPressure</w:t>
+      </w:r>
+      <w:proofErr w:type="spellEnd"/>
+    </w:p>
+    <w:p>
+      <w:pPr>
+        <w:rPr>
+          <w:rFonts w:ascii="Times New Roman" w:hAnsi="Times New Roman" w:cs="Times New Roman"/>
+          <w:b/>
+          <w:bCs/>
+          <w:sz w:val="24"/>
+          <w:szCs w:val="24"/>
+        </w:rPr>
+      </w:pPr>
+    </w:p>
+    <w:p>
+      <w:pPr>
+        <w:rPr>
+          <w:rFonts w:ascii="Times New Roman" w:hAnsi="Times New Roman" w:cs="Times New Roman"/>
+          <w:b/>
+          <w:bCs/>
+          <w:sz w:val="24"/>
+          <w:szCs w:val="24"/>
+        </w:rPr>
+      </w:pPr>
+      <w:r>
+        <w:rPr>
+          <w:rFonts w:ascii="Times New Roman" w:hAnsi="Times New Roman" w:cs="Times New Roman"/>
+          <w:b/>
+          <w:bCs/>
+          <w:sz w:val="24"/>
+          <w:szCs w:val="24"/>
+        </w:rPr>
+        <w:t>Decision Tree</w:t>
+      </w:r>
+    </w:p>
+    <w:tbl>
+      <w:tblPr>
+        <w:tblStyle w:val="TableGrid"/>
+        <w:tblW w:w="0" w:type="auto"/>
+        <w:tblLook w:val="04A0" w:firstRow="1" w:lastRow="0" w:firstColumn="1" w:lastColumn="0" w:noHBand="0" w:noVBand="1"/>
+      </w:tblPr>
+      <w:tblGrid>
+        <w:gridCol w:w="1062"/>
+        <w:gridCol w:w="1620"/>
+        <w:gridCol w:w="1616"/>
+        <w:gridCol w:w="1194"/>
+        <w:gridCol w:w="1168"/>
+        <w:gridCol w:w="1120"/>
+        <w:gridCol w:w="1236"/>
+      </w:tblGrid>
+      <w:tr>
+        <w:tc>
+          <w:tcPr>
+            <w:tcW w:w="1276" w:type="dxa"/>
+          </w:tcPr>
+          <w:p>
+            <w:pPr>
+              <w:rPr>
+                <w:rFonts w:ascii="Times New Roman" w:hAnsi="Times New Roman" w:cs="Times New Roman"/>
+                <w:b/>
+                <w:bCs/>
+                <w:sz w:val="24"/>
+                <w:szCs w:val="24"/>
+              </w:rPr>
+            </w:pPr>
+            <w:r>
+              <w:rPr>
+                <w:rFonts w:ascii="Times New Roman" w:hAnsi="Times New Roman" w:cs="Times New Roman"/>
+                <w:b/>
+                <w:bCs/>
+                <w:sz w:val="24"/>
+                <w:szCs w:val="24"/>
+              </w:rPr>
+              <w:t>Model variable</w:t>
+            </w:r>
+          </w:p>
+        </w:tc>
+        <w:tc>
+          <w:tcPr>
+            <w:tcW w:w="1735" w:type="dxa"/>
+          </w:tcPr>
+          <w:p>
+            <w:pPr>
+              <w:rPr>
+                <w:rFonts w:ascii="Times New Roman" w:hAnsi="Times New Roman" w:cs="Times New Roman"/>
+                <w:b/>
+                <w:bCs/>
+                <w:sz w:val="24"/>
+                <w:szCs w:val="24"/>
+              </w:rPr>
+            </w:pPr>
+            <w:r>
+              <w:rPr>
+                <w:rFonts w:ascii="Times New Roman" w:hAnsi="Times New Roman" w:cs="Times New Roman"/>
+                <w:b/>
+                <w:bCs/>
+                <w:sz w:val="24"/>
+                <w:szCs w:val="24"/>
+              </w:rPr>
+              <w:t>Attributes included</w:t>
+            </w:r>
+          </w:p>
+        </w:tc>
+        <w:tc>
+          <w:tcPr>
+            <w:tcW w:w="827" w:type="dxa"/>
+          </w:tcPr>
+          <w:p>
+            <w:pPr>
+              <w:rPr>
+                <w:rFonts w:ascii="Times New Roman" w:hAnsi="Times New Roman" w:cs="Times New Roman"/>
+                <w:b/>
+                <w:bCs/>
+                <w:sz w:val="24"/>
+                <w:szCs w:val="24"/>
+              </w:rPr>
+            </w:pPr>
+            <w:r>
+              <w:rPr>
+                <w:rFonts w:ascii="Times New Roman" w:hAnsi="Times New Roman" w:cs="Times New Roman"/>
+                <w:b/>
+                <w:bCs/>
+                <w:sz w:val="24"/>
+                <w:szCs w:val="24"/>
+              </w:rPr>
+              <w:t>Attribute reason</w:t>
+            </w:r>
+          </w:p>
+        </w:tc>
+        <w:tc>
+          <w:tcPr>
+            <w:tcW w:w="1353" w:type="dxa"/>
+          </w:tcPr>
+          <w:p>
+            <w:pPr>
+              <w:rPr>
+                <w:rFonts w:ascii="Times New Roman" w:hAnsi="Times New Roman" w:cs="Times New Roman"/>
+                <w:b/>
+                <w:bCs/>
+                <w:sz w:val="24"/>
+                <w:szCs w:val="24"/>
+              </w:rPr>
+            </w:pPr>
+            <w:r>
+              <w:rPr>
+                <w:rFonts w:ascii="Times New Roman" w:hAnsi="Times New Roman" w:cs="Times New Roman"/>
+                <w:b/>
+                <w:bCs/>
+                <w:sz w:val="24"/>
+                <w:szCs w:val="24"/>
+              </w:rPr>
+              <w:t>Accuracy (%)</w:t>
+            </w:r>
+          </w:p>
+        </w:tc>
+        <w:tc>
+          <w:tcPr>
+            <w:tcW w:w="1334" w:type="dxa"/>
+          </w:tcPr>
+          <w:p>
+            <w:pPr>
+              <w:rPr>
+                <w:rFonts w:ascii="Times New Roman" w:hAnsi="Times New Roman" w:cs="Times New Roman"/>
+                <w:b/>
+                <w:bCs/>
+                <w:sz w:val="24"/>
+                <w:szCs w:val="24"/>
+              </w:rPr>
+            </w:pPr>
+            <w:r>
+              <w:rPr>
+                <w:rFonts w:ascii="Times New Roman" w:hAnsi="Times New Roman" w:cs="Times New Roman"/>
+                <w:b/>
+                <w:bCs/>
+                <w:sz w:val="24"/>
+                <w:szCs w:val="24"/>
+              </w:rPr>
+              <w:t>Precision (%)</w:t>
+            </w:r>
+          </w:p>
+        </w:tc>
+        <w:tc>
+          <w:tcPr>
+            <w:tcW w:w="1255" w:type="dxa"/>
+          </w:tcPr>
+          <w:p>
+            <w:pPr>
+              <w:rPr>
+                <w:rFonts w:ascii="Times New Roman" w:hAnsi="Times New Roman" w:cs="Times New Roman"/>
+                <w:b/>
+                <w:bCs/>
+                <w:sz w:val="24"/>
+                <w:szCs w:val="24"/>
+              </w:rPr>
+            </w:pPr>
+            <w:r>
+              <w:rPr>
+                <w:rFonts w:ascii="Times New Roman" w:hAnsi="Times New Roman" w:cs="Times New Roman"/>
+                <w:b/>
+                <w:bCs/>
+                <w:sz w:val="24"/>
+                <w:szCs w:val="24"/>
+              </w:rPr>
+              <w:t>Recall (%)</w:t>
+            </w:r>
+          </w:p>
+        </w:tc>
+        <w:tc>
+          <w:tcPr>
+            <w:tcW w:w="1236" w:type="dxa"/>
+          </w:tcPr>
+          <w:p>
+            <w:pPr>
+              <w:rPr>
+                <w:rFonts w:ascii="Times New Roman" w:hAnsi="Times New Roman" w:cs="Times New Roman"/>
+                <w:b/>
+                <w:bCs/>
+                <w:sz w:val="24"/>
+                <w:szCs w:val="24"/>
+              </w:rPr>
+            </w:pPr>
+            <w:r>
+              <w:rPr>
+                <w:rFonts w:ascii="Times New Roman" w:hAnsi="Times New Roman" w:cs="Times New Roman"/>
+                <w:b/>
+                <w:bCs/>
+                <w:sz w:val="24"/>
+                <w:szCs w:val="24"/>
+              </w:rPr>
+              <w:t>F1-score</w:t>
+            </w:r>
+          </w:p>
+        </w:tc>
+      </w:tr>
+      <w:tr>
+        <w:tc>
+          <w:tcPr>
+            <w:tcW w:w="1276" w:type="dxa"/>
+          </w:tcPr>
+          <w:p>
+            <w:pPr>
+              <w:rPr>
+                <w:rFonts w:ascii="Times New Roman" w:hAnsi="Times New Roman" w:cs="Times New Roman"/>
+                <w:bCs/>
+                <w:sz w:val="24"/>
+                <w:szCs w:val="24"/>
+              </w:rPr>
+            </w:pPr>
+            <w:proofErr w:type="spellStart"/>
+            <w:r>
+              <w:rPr>
+                <w:rFonts w:ascii="Times New Roman" w:hAnsi="Times New Roman" w:cs="Times New Roman"/>
+                <w:bCs/>
+                <w:sz w:val="24"/>
+                <w:szCs w:val="24"/>
+              </w:rPr>
+              <w:t>tree_fit</w:t>
+            </w:r>
+            <w:proofErr w:type="spellEnd"/>
+          </w:p>
+        </w:tc>
+        <w:tc>
+          <w:tcPr>
+            <w:tcW w:w="1735" w:type="dxa"/>
+          </w:tcPr>
+          <w:p>
+            <w:pPr>
+              <w:rPr>
+                <w:rFonts w:ascii="Times New Roman" w:hAnsi="Times New Roman" w:cs="Times New Roman"/>
+                <w:bCs/>
+                <w:sz w:val="24"/>
+                <w:szCs w:val="24"/>
+              </w:rPr>
+            </w:pPr>
+            <w:r>
+              <w:rPr>
+                <w:rFonts w:ascii="Times New Roman" w:hAnsi="Times New Roman" w:cs="Times New Roman"/>
+                <w:bCs/>
+                <w:sz w:val="24"/>
+                <w:szCs w:val="24"/>
+              </w:rPr>
+              <w:t>Glucose</w:t>
+            </w:r>
+          </w:p>
+          <w:p>
+            <w:pPr>
+              <w:rPr>
+                <w:rFonts w:ascii="Times New Roman" w:hAnsi="Times New Roman" w:cs="Times New Roman"/>
+                <w:bCs/>
+                <w:sz w:val="24"/>
+                <w:szCs w:val="24"/>
+              </w:rPr>
+            </w:pPr>
+            <w:r>
+              <w:rPr>
+                <w:rFonts w:ascii="Times New Roman" w:hAnsi="Times New Roman" w:cs="Times New Roman"/>
+                <w:bCs/>
+                <w:sz w:val="24"/>
+                <w:szCs w:val="24"/>
+              </w:rPr>
+              <w:t>Smoking</w:t>
+            </w:r>
+          </w:p>
+          <w:p>
+            <w:pPr>
+              <w:rPr>
+                <w:rFonts w:ascii="Times New Roman" w:hAnsi="Times New Roman" w:cs="Times New Roman"/>
+                <w:bCs/>
+                <w:sz w:val="24"/>
+                <w:szCs w:val="24"/>
+              </w:rPr>
+            </w:pPr>
+            <w:r>
+              <w:rPr>
+                <w:rFonts w:ascii="Times New Roman" w:hAnsi="Times New Roman" w:cs="Times New Roman"/>
+                <w:bCs/>
+                <w:sz w:val="24"/>
+                <w:szCs w:val="24"/>
+              </w:rPr>
+              <w:t>Active</w:t>
+            </w:r>
+          </w:p>
+          <w:p>
+            <w:pPr>
+              <w:rPr>
+                <w:rFonts w:ascii="Times New Roman" w:hAnsi="Times New Roman" w:cs="Times New Roman"/>
+                <w:bCs/>
+                <w:sz w:val="24"/>
+                <w:szCs w:val="24"/>
+              </w:rPr>
+            </w:pPr>
+            <w:r>
+              <w:rPr>
+                <w:rFonts w:ascii="Times New Roman" w:hAnsi="Times New Roman" w:cs="Times New Roman"/>
+                <w:bCs/>
+                <w:sz w:val="24"/>
+                <w:szCs w:val="24"/>
+              </w:rPr>
+              <w:t>Alcohol</w:t>
+            </w:r>
+          </w:p>
+        </w:tc>
+        <w:tc>
+          <w:tcPr>
+            <w:tcW w:w="827" w:type="dxa"/>
+          </w:tcPr>
+          <w:p>
+            <w:pPr>
+              <w:rPr>
+                <w:rFonts w:ascii="Times New Roman" w:hAnsi="Times New Roman" w:cs="Times New Roman"/>
+                <w:bCs/>
+                <w:sz w:val="24"/>
+                <w:szCs w:val="24"/>
+              </w:rPr>
+            </w:pPr>
+            <w:proofErr w:type="spellStart"/>
+            <w:r>
+              <w:rPr>
+                <w:rFonts w:ascii="Times New Roman" w:hAnsi="Times New Roman" w:cs="Times New Roman"/>
+                <w:bCs/>
+                <w:sz w:val="24"/>
+                <w:szCs w:val="24"/>
+              </w:rPr>
+              <w:t>Musabbir’s</w:t>
+            </w:r>
+            <w:proofErr w:type="spellEnd"/>
+            <w:r>
+              <w:rPr>
+                <w:rFonts w:ascii="Times New Roman" w:hAnsi="Times New Roman" w:cs="Times New Roman"/>
+                <w:bCs/>
+                <w:sz w:val="24"/>
+                <w:szCs w:val="24"/>
+              </w:rPr>
+              <w:t xml:space="preserve"> default attribute in code</w:t>
+            </w:r>
+          </w:p>
+        </w:tc>
+        <w:tc>
+          <w:tcPr>
+            <w:tcW w:w="1353" w:type="dxa"/>
+          </w:tcPr>
+          <w:p>
+            <w:pPr>
+              <w:rPr>
+                <w:rFonts w:ascii="Times New Roman" w:hAnsi="Times New Roman" w:cs="Times New Roman"/>
+                <w:bCs/>
+                <w:sz w:val="24"/>
+                <w:szCs w:val="24"/>
+              </w:rPr>
+            </w:pPr>
+            <w:r>
+              <w:rPr>
+                <w:rFonts w:ascii="Times New Roman" w:hAnsi="Times New Roman" w:cs="Times New Roman"/>
+                <w:bCs/>
+                <w:sz w:val="24"/>
+                <w:szCs w:val="24"/>
+              </w:rPr>
+              <w:t>54.17476</w:t>
+            </w:r>
+          </w:p>
+        </w:tc>
+        <w:tc>
+          <w:tcPr>
+            <w:tcW w:w="1334" w:type="dxa"/>
+          </w:tcPr>
+          <w:p>
+            <w:pPr>
+              <w:rPr>
+                <w:rFonts w:ascii="Times New Roman" w:hAnsi="Times New Roman" w:cs="Times New Roman"/>
+                <w:bCs/>
+                <w:sz w:val="24"/>
+                <w:szCs w:val="24"/>
+              </w:rPr>
+            </w:pPr>
+            <w:r>
+              <w:rPr>
+                <w:rFonts w:ascii="Times New Roman" w:hAnsi="Times New Roman" w:cs="Times New Roman"/>
+                <w:bCs/>
+                <w:sz w:val="24"/>
+                <w:szCs w:val="24"/>
+              </w:rPr>
+              <w:t>60.03394</w:t>
+            </w:r>
+          </w:p>
+        </w:tc>
+        <w:tc>
+          <w:tcPr>
+            <w:tcW w:w="1255" w:type="dxa"/>
+          </w:tcPr>
+          <w:p>
+            <w:pPr>
+              <w:rPr>
+                <w:rFonts w:ascii="Times New Roman" w:hAnsi="Times New Roman" w:cs="Times New Roman"/>
+                <w:bCs/>
+                <w:sz w:val="24"/>
+                <w:szCs w:val="24"/>
+              </w:rPr>
+            </w:pPr>
+            <w:r>
+              <w:rPr>
+                <w:rFonts w:ascii="Times New Roman" w:hAnsi="Times New Roman" w:cs="Times New Roman"/>
+                <w:bCs/>
+                <w:sz w:val="24"/>
+                <w:szCs w:val="24"/>
+              </w:rPr>
+              <w:t>17.6324</w:t>
+            </w:r>
+          </w:p>
+        </w:tc>
+        <w:tc>
+          <w:tcPr>
+            <w:tcW w:w="1236" w:type="dxa"/>
+          </w:tcPr>
+          <w:p>
+            <w:pPr>
+              <w:rPr>
+                <w:rFonts w:ascii="Times New Roman" w:hAnsi="Times New Roman" w:cs="Times New Roman"/>
+                <w:bCs/>
+                <w:sz w:val="24"/>
+                <w:szCs w:val="24"/>
+              </w:rPr>
+            </w:pPr>
+            <w:r>
+              <w:rPr>
+                <w:rFonts w:ascii="Times New Roman" w:hAnsi="Times New Roman" w:cs="Times New Roman"/>
+                <w:bCs/>
+                <w:sz w:val="24"/>
+                <w:szCs w:val="24"/>
+              </w:rPr>
+              <w:t>0.2725872</w:t>
+            </w:r>
+          </w:p>
+        </w:tc>
+        <w:bookmarkStart w:id="0" w:name="_GoBack"/>
+        <w:bookmarkEnd w:id="0"/>
+      </w:tr>
+      <w:tr>
+        <w:tc>
+          <w:tcPr>
+            <w:tcW w:w="1276" w:type="dxa"/>
+          </w:tcPr>
+          <w:p>
+            <w:pPr>
+              <w:rPr>
+                <w:rFonts w:ascii="Times New Roman" w:hAnsi="Times New Roman" w:cs="Times New Roman"/>
+                <w:bCs/>
+                <w:sz w:val="24"/>
+                <w:szCs w:val="24"/>
+              </w:rPr>
+            </w:pPr>
+            <w:r>
+              <w:rPr>
+                <w:rFonts w:ascii="Times New Roman" w:hAnsi="Times New Roman" w:cs="Times New Roman"/>
+                <w:bCs/>
+                <w:sz w:val="24"/>
+                <w:szCs w:val="24"/>
+              </w:rPr>
+              <w:t>tree_fit2</w:t>
+            </w:r>
+          </w:p>
+        </w:tc>
+        <w:tc>
+          <w:tcPr>
+            <w:tcW w:w="1735" w:type="dxa"/>
+          </w:tcPr>
+          <w:p>
+            <w:pPr>
+              <w:rPr>
+                <w:rFonts w:ascii="Times New Roman" w:hAnsi="Times New Roman" w:cs="Times New Roman"/>
+                <w:bCs/>
+                <w:sz w:val="24"/>
+                <w:szCs w:val="24"/>
+              </w:rPr>
+            </w:pPr>
+            <w:r>
+              <w:rPr>
+                <w:rFonts w:ascii="Times New Roman" w:hAnsi="Times New Roman" w:cs="Times New Roman"/>
+                <w:bCs/>
+                <w:sz w:val="24"/>
+                <w:szCs w:val="24"/>
+              </w:rPr>
+              <w:t>Age</w:t>
+            </w:r>
+          </w:p>
+          <w:p>
+            <w:pPr>
+              <w:rPr>
+                <w:rFonts w:ascii="Times New Roman" w:hAnsi="Times New Roman" w:cs="Times New Roman"/>
+                <w:bCs/>
+                <w:sz w:val="24"/>
+                <w:szCs w:val="24"/>
+              </w:rPr>
+            </w:pPr>
+            <w:r>
+              <w:rPr>
+                <w:rFonts w:ascii="Times New Roman" w:hAnsi="Times New Roman" w:cs="Times New Roman"/>
+                <w:bCs/>
+                <w:sz w:val="24"/>
+                <w:szCs w:val="24"/>
+              </w:rPr>
+              <w:t>BMI</w:t>
+            </w:r>
+          </w:p>
+          <w:p>
+            <w:pPr>
+              <w:rPr>
+                <w:rFonts w:ascii="Times New Roman" w:hAnsi="Times New Roman" w:cs="Times New Roman"/>
+                <w:bCs/>
+                <w:sz w:val="24"/>
+                <w:szCs w:val="24"/>
+              </w:rPr>
+            </w:pPr>
+            <w:r>
+              <w:rPr>
+                <w:rFonts w:ascii="Times New Roman" w:hAnsi="Times New Roman" w:cs="Times New Roman"/>
+                <w:bCs/>
+                <w:sz w:val="24"/>
+                <w:szCs w:val="24"/>
+              </w:rPr>
+              <w:t>Glucose</w:t>
+            </w:r>
+          </w:p>
+          <w:p>
+            <w:pPr>
+              <w:rPr>
+                <w:rFonts w:ascii="Times New Roman" w:hAnsi="Times New Roman" w:cs="Times New Roman"/>
+                <w:bCs/>
+                <w:sz w:val="24"/>
+                <w:szCs w:val="24"/>
+              </w:rPr>
+            </w:pPr>
+            <w:r>
+              <w:rPr>
+                <w:rFonts w:ascii="Times New Roman" w:hAnsi="Times New Roman" w:cs="Times New Roman"/>
+                <w:bCs/>
+                <w:sz w:val="24"/>
+                <w:szCs w:val="24"/>
+              </w:rPr>
+              <w:t>Active</w:t>
+            </w:r>
+          </w:p>
+          <w:p>
+            <w:pPr>
+              <w:rPr>
+                <w:rFonts w:ascii="Times New Roman" w:hAnsi="Times New Roman" w:cs="Times New Roman"/>
+                <w:bCs/>
+                <w:sz w:val="24"/>
+                <w:szCs w:val="24"/>
+              </w:rPr>
+            </w:pPr>
+            <w:proofErr w:type="spellStart"/>
+            <w:r>
+              <w:rPr>
+                <w:rFonts w:ascii="Times New Roman" w:hAnsi="Times New Roman" w:cs="Times New Roman"/>
+                <w:bCs/>
+                <w:sz w:val="24"/>
+                <w:szCs w:val="24"/>
+              </w:rPr>
+              <w:t>BloodPressure</w:t>
+            </w:r>
+            <w:proofErr w:type="spellEnd"/>
+          </w:p>
+        </w:tc>
+        <w:tc>
+          <w:tcPr>
+            <w:tcW w:w="827" w:type="dxa"/>
+          </w:tcPr>
+          <w:p>
+            <w:pPr>
+              <w:rPr>
+                <w:rFonts w:ascii="Times New Roman" w:hAnsi="Times New Roman" w:cs="Times New Roman"/>
+                <w:bCs/>
+                <w:sz w:val="24"/>
+                <w:szCs w:val="24"/>
+              </w:rPr>
+            </w:pPr>
+            <w:r>
+              <w:rPr>
+                <w:rFonts w:ascii="Times New Roman" w:hAnsi="Times New Roman" w:cs="Times New Roman"/>
+                <w:bCs/>
+                <w:sz w:val="24"/>
+                <w:szCs w:val="24"/>
+              </w:rPr>
+              <w:t>Shawn’s feature selection</w:t>
+            </w:r>
+          </w:p>
+        </w:tc>
+        <w:tc>
+          <w:tcPr>
+            <w:tcW w:w="1353" w:type="dxa"/>
+          </w:tcPr>
+          <w:p>
+            <w:pPr>
+              <w:rPr>
+                <w:rFonts w:ascii="Times New Roman" w:hAnsi="Times New Roman" w:cs="Times New Roman"/>
+                <w:bCs/>
+                <w:sz w:val="24"/>
+                <w:szCs w:val="24"/>
+              </w:rPr>
+            </w:pPr>
+            <w:r>
+              <w:rPr>
+                <w:rFonts w:ascii="Times New Roman" w:hAnsi="Times New Roman" w:cs="Times New Roman"/>
+                <w:bCs/>
+                <w:sz w:val="24"/>
+                <w:szCs w:val="24"/>
+              </w:rPr>
+              <w:t>70.67961</w:t>
+            </w:r>
+          </w:p>
+        </w:tc>
+        <w:tc>
+          <w:tcPr>
+            <w:tcW w:w="1334" w:type="dxa"/>
+          </w:tcPr>
+          <w:p>
+            <w:pPr>
+              <w:rPr>
+                <w:rFonts w:ascii="Times New Roman" w:hAnsi="Times New Roman" w:cs="Times New Roman"/>
+                <w:bCs/>
+                <w:sz w:val="24"/>
+                <w:szCs w:val="24"/>
+              </w:rPr>
+            </w:pPr>
+            <w:r>
+              <w:rPr>
+                <w:rFonts w:ascii="Times New Roman" w:hAnsi="Times New Roman" w:cs="Times New Roman"/>
+                <w:bCs/>
+                <w:sz w:val="24"/>
+                <w:szCs w:val="24"/>
+              </w:rPr>
+              <w:t>73.41939</w:t>
+            </w:r>
+          </w:p>
+        </w:tc>
+        <w:tc>
+          <w:tcPr>
+            <w:tcW w:w="1255" w:type="dxa"/>
+          </w:tcPr>
+          <w:p>
+            <w:pPr>
+              <w:rPr>
+                <w:rFonts w:ascii="Times New Roman" w:hAnsi="Times New Roman" w:cs="Times New Roman"/>
+                <w:bCs/>
+                <w:sz w:val="24"/>
+                <w:szCs w:val="24"/>
+              </w:rPr>
+            </w:pPr>
+            <w:r>
+              <w:rPr>
+                <w:rFonts w:ascii="Times New Roman" w:hAnsi="Times New Roman" w:cs="Times New Roman"/>
+                <w:bCs/>
+                <w:sz w:val="24"/>
+                <w:szCs w:val="24"/>
+              </w:rPr>
+              <w:t>62.3676</w:t>
+            </w:r>
+          </w:p>
+        </w:tc>
+        <w:tc>
+          <w:tcPr>
+            <w:tcW w:w="1236" w:type="dxa"/>
+          </w:tcPr>
+          <w:p>
+            <w:pPr>
+              <w:rPr>
+                <w:rFonts w:ascii="Times New Roman" w:hAnsi="Times New Roman" w:cs="Times New Roman"/>
+                <w:bCs/>
+                <w:sz w:val="24"/>
+                <w:szCs w:val="24"/>
+              </w:rPr>
+            </w:pPr>
+            <w:r>
+              <w:rPr>
+                <w:rFonts w:ascii="Times New Roman" w:hAnsi="Times New Roman" w:cs="Times New Roman"/>
+                <w:bCs/>
+                <w:sz w:val="24"/>
+                <w:szCs w:val="24"/>
+              </w:rPr>
+              <w:t>0.6744574</w:t>
+            </w:r>
+          </w:p>
+        </w:tc>
+      </w:tr>
+      <w:tr>
+        <w:tc>
+          <w:tcPr>
+            <w:tcW w:w="1276" w:type="dxa"/>
+          </w:tcPr>
+          <w:p>
+            <w:pPr>
+              <w:rPr>
+                <w:rFonts w:ascii="Times New Roman" w:hAnsi="Times New Roman" w:cs="Times New Roman"/>
+                <w:bCs/>
+                <w:sz w:val="24"/>
+                <w:szCs w:val="24"/>
+              </w:rPr>
+            </w:pPr>
+            <w:r>
+              <w:rPr>
+                <w:rFonts w:ascii="Times New Roman" w:hAnsi="Times New Roman" w:cs="Times New Roman"/>
+                <w:bCs/>
+                <w:sz w:val="24"/>
+                <w:szCs w:val="24"/>
+              </w:rPr>
+              <w:t>tree_fit3</w:t>
+            </w:r>
+          </w:p>
+        </w:tc>
+        <w:tc>
+          <w:tcPr>
+            <w:tcW w:w="1735" w:type="dxa"/>
+          </w:tcPr>
+          <w:p>
+            <w:pPr>
+              <w:rPr>
+                <w:rFonts w:ascii="Times New Roman" w:hAnsi="Times New Roman" w:cs="Times New Roman"/>
+                <w:bCs/>
+                <w:sz w:val="24"/>
+                <w:szCs w:val="24"/>
+              </w:rPr>
+            </w:pPr>
+            <w:r>
+              <w:rPr>
+                <w:rFonts w:ascii="Times New Roman" w:hAnsi="Times New Roman" w:cs="Times New Roman"/>
+                <w:bCs/>
+                <w:sz w:val="24"/>
+                <w:szCs w:val="24"/>
+              </w:rPr>
+              <w:t>ALL</w:t>
+            </w:r>
+          </w:p>
+        </w:tc>
+        <w:tc>
+          <w:tcPr>
+            <w:tcW w:w="827" w:type="dxa"/>
+          </w:tcPr>
+          <w:p>
+            <w:pPr>
+              <w:rPr>
+                <w:rFonts w:ascii="Times New Roman" w:hAnsi="Times New Roman" w:cs="Times New Roman"/>
+                <w:bCs/>
+                <w:sz w:val="24"/>
+                <w:szCs w:val="24"/>
+              </w:rPr>
+            </w:pPr>
+            <w:r>
+              <w:rPr>
+                <w:rFonts w:ascii="Times New Roman" w:hAnsi="Times New Roman" w:cs="Times New Roman"/>
+                <w:bCs/>
+                <w:sz w:val="24"/>
+                <w:szCs w:val="24"/>
+              </w:rPr>
+              <w:t>Just to try out</w:t>
+            </w:r>
+          </w:p>
+        </w:tc>
+        <w:tc>
+          <w:tcPr>
+            <w:tcW w:w="1353" w:type="dxa"/>
+          </w:tcPr>
+          <w:p>
+            <w:pPr>
+              <w:rPr>
+                <w:rFonts w:ascii="Times New Roman" w:hAnsi="Times New Roman" w:cs="Times New Roman"/>
+                <w:bCs/>
+                <w:sz w:val="24"/>
+                <w:szCs w:val="24"/>
+                <w:highlight w:val="yellow"/>
+              </w:rPr>
+            </w:pPr>
+            <w:r>
+              <w:rPr>
+                <w:rFonts w:ascii="Times New Roman" w:hAnsi="Times New Roman" w:cs="Times New Roman"/>
+                <w:bCs/>
+                <w:sz w:val="24"/>
+                <w:szCs w:val="24"/>
+                <w:highlight w:val="yellow"/>
+              </w:rPr>
+              <w:t>72.22694</w:t>
+            </w:r>
+          </w:p>
+        </w:tc>
+        <w:tc>
+          <w:tcPr>
+            <w:tcW w:w="1334" w:type="dxa"/>
+          </w:tcPr>
+          <w:p>
+            <w:pPr>
+              <w:rPr>
+                <w:rFonts w:ascii="Times New Roman" w:hAnsi="Times New Roman" w:cs="Times New Roman"/>
+                <w:bCs/>
+                <w:sz w:val="24"/>
+                <w:szCs w:val="24"/>
+                <w:highlight w:val="yellow"/>
+              </w:rPr>
+            </w:pPr>
+            <w:r>
+              <w:rPr>
+                <w:rFonts w:ascii="Times New Roman" w:hAnsi="Times New Roman" w:cs="Times New Roman"/>
+                <w:bCs/>
+                <w:sz w:val="24"/>
+                <w:szCs w:val="24"/>
+                <w:highlight w:val="yellow"/>
+              </w:rPr>
+              <w:t>75.18995</w:t>
+            </w:r>
+          </w:p>
+        </w:tc>
+        <w:tc>
+          <w:tcPr>
+            <w:tcW w:w="1255" w:type="dxa"/>
+          </w:tcPr>
+          <w:p>
+            <w:pPr>
+              <w:rPr>
+                <w:rFonts w:ascii="Times New Roman" w:hAnsi="Times New Roman" w:cs="Times New Roman"/>
+                <w:bCs/>
+                <w:sz w:val="24"/>
+                <w:szCs w:val="24"/>
+              </w:rPr>
+            </w:pPr>
+            <w:r>
+              <w:rPr>
+                <w:rFonts w:ascii="Times New Roman" w:hAnsi="Times New Roman" w:cs="Times New Roman"/>
+                <w:bCs/>
+                <w:sz w:val="24"/>
+                <w:szCs w:val="24"/>
+              </w:rPr>
+              <w:t>64.12461</w:t>
+            </w:r>
+          </w:p>
+        </w:tc>
+        <w:tc>
+          <w:tcPr>
+            <w:tcW w:w="1236" w:type="dxa"/>
+          </w:tcPr>
+          <w:p>
+            <w:pPr>
+              <w:rPr>
+                <w:rFonts w:ascii="Times New Roman" w:hAnsi="Times New Roman" w:cs="Times New Roman"/>
+                <w:bCs/>
+                <w:sz w:val="24"/>
+                <w:szCs w:val="24"/>
+              </w:rPr>
+            </w:pPr>
+            <w:r>
+              <w:rPr>
+                <w:rFonts w:ascii="Times New Roman" w:hAnsi="Times New Roman" w:cs="Times New Roman"/>
+                <w:bCs/>
+                <w:sz w:val="24"/>
+                <w:szCs w:val="24"/>
+                <w:highlight w:val="yellow"/>
+              </w:rPr>
+              <w:t>0.6921784</w:t>
+            </w:r>
+          </w:p>
+        </w:tc>
+      </w:tr>
+      <w:tr>
+        <w:tc>
+          <w:tcPr>
+            <w:tcW w:w="1276" w:type="dxa"/>
+          </w:tcPr>
+          <w:p>
+            <w:pPr>
+              <w:rPr>
+                <w:rFonts w:ascii="Times New Roman" w:hAnsi="Times New Roman" w:cs="Times New Roman"/>
+                <w:bCs/>
+                <w:sz w:val="24"/>
+                <w:szCs w:val="24"/>
+              </w:rPr>
+            </w:pPr>
+            <w:r>
+              <w:rPr>
+                <w:rFonts w:ascii="Times New Roman" w:hAnsi="Times New Roman" w:cs="Times New Roman"/>
+                <w:bCs/>
+                <w:sz w:val="24"/>
+                <w:szCs w:val="24"/>
+              </w:rPr>
+              <w:t>tree_fit4</w:t>
+            </w:r>
+          </w:p>
+        </w:tc>
+        <w:tc>
+          <w:tcPr>
+            <w:tcW w:w="1735" w:type="dxa"/>
+          </w:tcPr>
+          <w:p>
+            <w:pPr>
+              <w:rPr>
+                <w:rFonts w:ascii="Times New Roman" w:hAnsi="Times New Roman" w:cs="Times New Roman"/>
+                <w:bCs/>
+                <w:sz w:val="24"/>
+                <w:szCs w:val="24"/>
+              </w:rPr>
+            </w:pPr>
+            <w:r>
+              <w:rPr>
+                <w:rFonts w:ascii="Times New Roman" w:hAnsi="Times New Roman" w:cs="Times New Roman"/>
+                <w:bCs/>
+                <w:sz w:val="24"/>
+                <w:szCs w:val="24"/>
+              </w:rPr>
+              <w:t>Age</w:t>
+            </w:r>
+          </w:p>
+          <w:p>
+            <w:pPr>
+              <w:rPr>
+                <w:rFonts w:ascii="Times New Roman" w:hAnsi="Times New Roman" w:cs="Times New Roman"/>
+                <w:bCs/>
+                <w:sz w:val="24"/>
+                <w:szCs w:val="24"/>
+              </w:rPr>
+            </w:pPr>
+            <w:r>
+              <w:rPr>
+                <w:rFonts w:ascii="Times New Roman" w:hAnsi="Times New Roman" w:cs="Times New Roman"/>
+                <w:bCs/>
+                <w:sz w:val="24"/>
+                <w:szCs w:val="24"/>
+              </w:rPr>
+              <w:t>Gender</w:t>
+            </w:r>
+          </w:p>
+          <w:p>
+            <w:pPr>
+              <w:rPr>
+                <w:rFonts w:ascii="Times New Roman" w:hAnsi="Times New Roman" w:cs="Times New Roman"/>
+                <w:bCs/>
+                <w:sz w:val="24"/>
+                <w:szCs w:val="24"/>
+              </w:rPr>
+            </w:pPr>
+            <w:r>
+              <w:rPr>
+                <w:rFonts w:ascii="Times New Roman" w:hAnsi="Times New Roman" w:cs="Times New Roman"/>
+                <w:bCs/>
+                <w:sz w:val="24"/>
+                <w:szCs w:val="24"/>
+              </w:rPr>
+              <w:t>Cholesterol</w:t>
+            </w:r>
+          </w:p>
+          <w:p>
+            <w:pPr>
+              <w:rPr>
+                <w:rFonts w:ascii="Times New Roman" w:hAnsi="Times New Roman" w:cs="Times New Roman"/>
+                <w:bCs/>
+                <w:sz w:val="24"/>
+                <w:szCs w:val="24"/>
+              </w:rPr>
+            </w:pPr>
+            <w:r>
+              <w:rPr>
+                <w:rFonts w:ascii="Times New Roman" w:hAnsi="Times New Roman" w:cs="Times New Roman"/>
+                <w:bCs/>
+                <w:sz w:val="24"/>
+                <w:szCs w:val="24"/>
+              </w:rPr>
+              <w:t>Glucose</w:t>
+            </w:r>
+          </w:p>
+          <w:p>
+            <w:pPr>
+              <w:rPr>
+                <w:rFonts w:ascii="Times New Roman" w:hAnsi="Times New Roman" w:cs="Times New Roman"/>
+                <w:bCs/>
+                <w:sz w:val="24"/>
+                <w:szCs w:val="24"/>
+              </w:rPr>
+            </w:pPr>
+            <w:r>
+              <w:rPr>
+                <w:rFonts w:ascii="Times New Roman" w:hAnsi="Times New Roman" w:cs="Times New Roman"/>
+                <w:bCs/>
+                <w:sz w:val="24"/>
+                <w:szCs w:val="24"/>
+              </w:rPr>
+              <w:t>Smoking</w:t>
+            </w:r>
+          </w:p>
+          <w:p>
+            <w:pPr>
+              <w:rPr>
+                <w:rFonts w:ascii="Times New Roman" w:hAnsi="Times New Roman" w:cs="Times New Roman"/>
+                <w:bCs/>
+                <w:sz w:val="24"/>
+                <w:szCs w:val="24"/>
+              </w:rPr>
+            </w:pPr>
+            <w:r>
+              <w:rPr>
+                <w:rFonts w:ascii="Times New Roman" w:hAnsi="Times New Roman" w:cs="Times New Roman"/>
+                <w:bCs/>
+                <w:sz w:val="24"/>
+                <w:szCs w:val="24"/>
+              </w:rPr>
+              <w:t>Alcohol</w:t>
+            </w:r>
+          </w:p>
+          <w:p>
+            <w:pPr>
+              <w:rPr>
+                <w:rFonts w:ascii="Times New Roman" w:hAnsi="Times New Roman" w:cs="Times New Roman"/>
+                <w:bCs/>
+                <w:sz w:val="24"/>
+                <w:szCs w:val="24"/>
+              </w:rPr>
+            </w:pPr>
+            <w:r>
+              <w:rPr>
+                <w:rFonts w:ascii="Times New Roman" w:hAnsi="Times New Roman" w:cs="Times New Roman"/>
+                <w:bCs/>
+                <w:sz w:val="24"/>
+                <w:szCs w:val="24"/>
+              </w:rPr>
+              <w:t>Active</w:t>
+            </w:r>
+          </w:p>
+          <w:p>
+            <w:pPr>
+              <w:rPr>
+                <w:rFonts w:ascii="Times New Roman" w:hAnsi="Times New Roman" w:cs="Times New Roman"/>
+                <w:bCs/>
+                <w:sz w:val="24"/>
+                <w:szCs w:val="24"/>
+              </w:rPr>
+            </w:pPr>
+            <w:r>
+              <w:rPr>
+                <w:rFonts w:ascii="Times New Roman" w:hAnsi="Times New Roman" w:cs="Times New Roman"/>
+                <w:bCs/>
+                <w:sz w:val="24"/>
+                <w:szCs w:val="24"/>
+              </w:rPr>
+              <w:t>BMI</w:t>
+            </w:r>
+          </w:p>
+          <w:p>
+            <w:pPr>
+              <w:rPr>
+                <w:rFonts w:ascii="Times New Roman" w:hAnsi="Times New Roman" w:cs="Times New Roman"/>
+                <w:bCs/>
+                <w:sz w:val="24"/>
+                <w:szCs w:val="24"/>
+              </w:rPr>
+            </w:pPr>
+            <w:proofErr w:type="spellStart"/>
+            <w:r>
+              <w:rPr>
+                <w:rFonts w:ascii="Times New Roman" w:hAnsi="Times New Roman" w:cs="Times New Roman"/>
+                <w:bCs/>
+                <w:sz w:val="24"/>
+                <w:szCs w:val="24"/>
+              </w:rPr>
+              <w:t>BloodPressure</w:t>
+            </w:r>
+            <w:proofErr w:type="spellEnd"/>
+          </w:p>
+        </w:tc>
+        <w:tc>
+          <w:tcPr>
+            <w:tcW w:w="827" w:type="dxa"/>
+          </w:tcPr>
+          <w:p>
+            <w:pPr>
+              <w:rPr>
+                <w:rFonts w:ascii="Times New Roman" w:hAnsi="Times New Roman" w:cs="Times New Roman"/>
+                <w:bCs/>
+                <w:sz w:val="24"/>
+                <w:szCs w:val="24"/>
+              </w:rPr>
+            </w:pPr>
+            <w:r>
+              <w:rPr>
+                <w:rFonts w:ascii="Times New Roman" w:hAnsi="Times New Roman" w:cs="Times New Roman"/>
+                <w:bCs/>
+                <w:sz w:val="24"/>
+                <w:szCs w:val="24"/>
+              </w:rPr>
+              <w:t>BMI replace height and weight.</w:t>
+            </w:r>
+          </w:p>
+          <w:p>
+            <w:pPr>
+              <w:rPr>
+                <w:rFonts w:ascii="Times New Roman" w:hAnsi="Times New Roman" w:cs="Times New Roman"/>
+                <w:bCs/>
+                <w:sz w:val="24"/>
+                <w:szCs w:val="24"/>
+              </w:rPr>
+            </w:pPr>
+          </w:p>
+          <w:p>
+            <w:pPr>
+              <w:rPr>
+                <w:rFonts w:ascii="Times New Roman" w:hAnsi="Times New Roman" w:cs="Times New Roman"/>
+                <w:bCs/>
+                <w:sz w:val="24"/>
+                <w:szCs w:val="24"/>
+              </w:rPr>
+            </w:pPr>
+            <w:proofErr w:type="spellStart"/>
+            <w:r>
+              <w:rPr>
+                <w:rFonts w:ascii="Times New Roman" w:hAnsi="Times New Roman" w:cs="Times New Roman"/>
+                <w:bCs/>
+                <w:sz w:val="24"/>
+                <w:szCs w:val="24"/>
+              </w:rPr>
+              <w:t>BloodPressure</w:t>
+            </w:r>
+            <w:proofErr w:type="spellEnd"/>
+            <w:r>
+              <w:rPr>
+                <w:rFonts w:ascii="Times New Roman" w:hAnsi="Times New Roman" w:cs="Times New Roman"/>
+                <w:bCs/>
+                <w:sz w:val="24"/>
+                <w:szCs w:val="24"/>
+              </w:rPr>
+              <w:t xml:space="preserve"> replace Systole and Diastole</w:t>
+            </w:r>
+          </w:p>
+        </w:tc>
+        <w:tc>
+          <w:tcPr>
+            <w:tcW w:w="1353" w:type="dxa"/>
+          </w:tcPr>
+          <w:p>
+            <w:pPr>
+              <w:rPr>
+                <w:rFonts w:ascii="Times New Roman" w:hAnsi="Times New Roman" w:cs="Times New Roman"/>
+                <w:bCs/>
+                <w:sz w:val="24"/>
+                <w:szCs w:val="24"/>
+              </w:rPr>
+            </w:pPr>
+            <w:r>
+              <w:rPr>
+                <w:rFonts w:ascii="Times New Roman" w:hAnsi="Times New Roman" w:cs="Times New Roman"/>
+                <w:bCs/>
+                <w:sz w:val="24"/>
+                <w:szCs w:val="24"/>
+              </w:rPr>
+              <w:t>71.28034</w:t>
+            </w:r>
+          </w:p>
+        </w:tc>
+        <w:tc>
+          <w:tcPr>
+            <w:tcW w:w="1334" w:type="dxa"/>
+          </w:tcPr>
+          <w:p>
+            <w:pPr>
+              <w:rPr>
+                <w:rFonts w:ascii="Times New Roman" w:hAnsi="Times New Roman" w:cs="Times New Roman"/>
+                <w:bCs/>
+                <w:sz w:val="24"/>
+                <w:szCs w:val="24"/>
+              </w:rPr>
+            </w:pPr>
+            <w:r>
+              <w:rPr>
+                <w:rFonts w:ascii="Times New Roman" w:hAnsi="Times New Roman" w:cs="Times New Roman"/>
+                <w:bCs/>
+                <w:sz w:val="24"/>
+                <w:szCs w:val="24"/>
+              </w:rPr>
+              <w:t>72.95036</w:t>
+            </w:r>
+          </w:p>
+        </w:tc>
+        <w:tc>
+          <w:tcPr>
+            <w:tcW w:w="1255" w:type="dxa"/>
+          </w:tcPr>
+          <w:p>
+            <w:pPr>
+              <w:rPr>
+                <w:rFonts w:ascii="Times New Roman" w:hAnsi="Times New Roman" w:cs="Times New Roman"/>
+                <w:bCs/>
+                <w:sz w:val="24"/>
+                <w:szCs w:val="24"/>
+              </w:rPr>
+            </w:pPr>
+            <w:r>
+              <w:rPr>
+                <w:rFonts w:ascii="Times New Roman" w:hAnsi="Times New Roman" w:cs="Times New Roman"/>
+                <w:bCs/>
+                <w:sz w:val="24"/>
+                <w:szCs w:val="24"/>
+                <w:highlight w:val="yellow"/>
+              </w:rPr>
+              <w:t>65.19626</w:t>
+            </w:r>
+          </w:p>
+        </w:tc>
+        <w:tc>
+          <w:tcPr>
+            <w:tcW w:w="1236" w:type="dxa"/>
+          </w:tcPr>
+          <w:p>
+            <w:pPr>
+              <w:rPr>
+                <w:rFonts w:ascii="Times New Roman" w:hAnsi="Times New Roman" w:cs="Times New Roman"/>
+                <w:bCs/>
+                <w:sz w:val="24"/>
+                <w:szCs w:val="24"/>
+              </w:rPr>
+            </w:pPr>
+            <w:r>
+              <w:rPr>
+                <w:rFonts w:ascii="Times New Roman" w:hAnsi="Times New Roman" w:cs="Times New Roman"/>
+                <w:bCs/>
+                <w:sz w:val="24"/>
+                <w:szCs w:val="24"/>
+              </w:rPr>
+              <w:t>0.688557</w:t>
+            </w:r>
+          </w:p>
+        </w:tc>
+      </w:tr>
+    </w:tbl>
+    <w:p>
+      <w:pPr>
+        <w:rPr>
+          <w:rFonts w:ascii="Times New Roman" w:hAnsi="Times New Roman" w:cs="Times New Roman"/>
+          <w:b/>
+          <w:bCs/>
+          <w:sz w:val="24"/>
+          <w:szCs w:val="24"/>
+        </w:rPr>
+      </w:pPr>
+    </w:p>
+    <w:p>
+      <w:pPr>
+        <w:rPr>
+          <w:rFonts w:ascii="Times New Roman" w:hAnsi="Times New Roman" w:cs="Times New Roman"/>
+          <w:b/>
+          <w:bCs/>
+          <w:sz w:val="24"/>
+          <w:szCs w:val="24"/>
+        </w:rPr>
+      </w:pPr>
+    </w:p>
+    <w:p>
+      <w:pPr>
+        <w:rPr>
+          <w:rFonts w:ascii="Times New Roman" w:hAnsi="Times New Roman" w:cs="Times New Roman"/>
+          <w:b/>
+          <w:bCs/>
+          <w:sz w:val="24"/>
+          <w:szCs w:val="24"/>
+        </w:rPr>
+      </w:pPr>
+    </w:p>
+    <w:p>
+      <w:pPr>
+        <w:rPr>
+          <w:rFonts w:ascii="Times New Roman" w:hAnsi="Times New Roman" w:cs="Times New Roman"/>
+          <w:b/>
+          <w:bCs/>
+          <w:sz w:val="24"/>
+          <w:szCs w:val="24"/>
+        </w:rPr>
+      </w:pPr>
+    </w:p>
+    <w:p>
+      <w:pPr>
+        <w:rPr>
+          <w:rFonts w:ascii="Times New Roman" w:hAnsi="Times New Roman" w:cs="Times New Roman"/>
+          <w:b/>
+          <w:bCs/>
+          <w:sz w:val="24"/>
+          <w:szCs w:val="24"/>
+        </w:rPr>
+      </w:pPr>
+    </w:p>
+    <w:p>
+      <w:pPr>
+        <w:rPr>
+          <w:rFonts w:ascii="Times New Roman" w:hAnsi="Times New Roman" w:cs="Times New Roman"/>
+          <w:b/>
+          <w:bCs/>
+          <w:sz w:val="24"/>
+          <w:szCs w:val="24"/>
+        </w:rPr>
+      </w:pPr>
+      <w:r>
+        <w:rPr>
+          <w:rFonts w:ascii="Times New Roman" w:hAnsi="Times New Roman" w:cs="Times New Roman"/>
+          <w:b/>
+          <w:bCs/>
+          <w:sz w:val="24"/>
+          <w:szCs w:val="24"/>
+        </w:rPr>
+        <w:lastRenderedPageBreak/>
+        <w:t>Naïve Bayes</w:t>
+      </w:r>
+    </w:p>
+    <w:tbl>
+      <w:tblPr>
+        <w:tblStyle w:val="TableGrid"/>
+        <w:tblW w:w="8995" w:type="dxa"/>
+        <w:tblLook w:val="04A0" w:firstRow="1" w:lastRow="0" w:firstColumn="1" w:lastColumn="0" w:noHBand="0" w:noVBand="1"/>
+      </w:tblPr>
+      <w:tblGrid>
+        <w:gridCol w:w="1265"/>
+        <w:gridCol w:w="1577"/>
+        <w:gridCol w:w="1577"/>
+        <w:gridCol w:w="1162"/>
+        <w:gridCol w:w="1137"/>
+        <w:gridCol w:w="1091"/>
+        <w:gridCol w:w="1207"/>
+      </w:tblGrid>
+      <w:tr>
+        <w:tc>
+          <w:tcPr>
+            <w:tcW w:w="1351" w:type="dxa"/>
+          </w:tcPr>
+          <w:p>
+            <w:pPr>
+              <w:rPr>
+                <w:rFonts w:ascii="Times New Roman" w:hAnsi="Times New Roman" w:cs="Times New Roman"/>
+                <w:b/>
+                <w:bCs/>
+                <w:sz w:val="24"/>
+                <w:szCs w:val="24"/>
+              </w:rPr>
+            </w:pPr>
+            <w:r>
+              <w:rPr>
+                <w:rFonts w:ascii="Times New Roman" w:hAnsi="Times New Roman" w:cs="Times New Roman"/>
+                <w:b/>
+                <w:bCs/>
+                <w:sz w:val="24"/>
+                <w:szCs w:val="24"/>
+              </w:rPr>
+              <w:t>Model variable</w:t>
+            </w:r>
+          </w:p>
+        </w:tc>
+        <w:tc>
+          <w:tcPr>
+            <w:tcW w:w="1710" w:type="dxa"/>
+          </w:tcPr>
+          <w:p>
+            <w:pPr>
+              <w:rPr>
+                <w:rFonts w:ascii="Times New Roman" w:hAnsi="Times New Roman" w:cs="Times New Roman"/>
+                <w:b/>
+                <w:bCs/>
+                <w:sz w:val="24"/>
+                <w:szCs w:val="24"/>
+              </w:rPr>
+            </w:pPr>
+            <w:r>
+              <w:rPr>
+                <w:rFonts w:ascii="Times New Roman" w:hAnsi="Times New Roman" w:cs="Times New Roman"/>
+                <w:b/>
+                <w:bCs/>
+                <w:sz w:val="24"/>
+                <w:szCs w:val="24"/>
+              </w:rPr>
+              <w:t>Attributes included</w:t>
+            </w:r>
+          </w:p>
+        </w:tc>
+        <w:tc>
+          <w:tcPr>
+            <w:tcW w:w="1710" w:type="dxa"/>
+          </w:tcPr>
+          <w:p>
+            <w:pPr>
+              <w:rPr>
+                <w:rFonts w:ascii="Times New Roman" w:hAnsi="Times New Roman" w:cs="Times New Roman"/>
+                <w:b/>
+                <w:bCs/>
+                <w:sz w:val="24"/>
+                <w:szCs w:val="24"/>
+              </w:rPr>
+            </w:pPr>
+            <w:r>
+              <w:rPr>
+                <w:rFonts w:ascii="Times New Roman" w:hAnsi="Times New Roman" w:cs="Times New Roman"/>
+                <w:b/>
+                <w:bCs/>
+                <w:sz w:val="24"/>
+                <w:szCs w:val="24"/>
+              </w:rPr>
+              <w:t>Attribute reason</w:t>
+            </w:r>
+          </w:p>
+        </w:tc>
+        <w:tc>
+          <w:tcPr>
+            <w:tcW w:w="1221" w:type="dxa"/>
+          </w:tcPr>
+          <w:p>
+            <w:pPr>
+              <w:rPr>
+                <w:rFonts w:ascii="Times New Roman" w:hAnsi="Times New Roman" w:cs="Times New Roman"/>
+                <w:b/>
+                <w:bCs/>
+                <w:sz w:val="24"/>
+                <w:szCs w:val="24"/>
+              </w:rPr>
+            </w:pPr>
+            <w:r>
+              <w:rPr>
+                <w:rFonts w:ascii="Times New Roman" w:hAnsi="Times New Roman" w:cs="Times New Roman"/>
+                <w:b/>
+                <w:bCs/>
+                <w:sz w:val="24"/>
+                <w:szCs w:val="24"/>
+              </w:rPr>
+              <w:t>Accuracy (%)</w:t>
+            </w:r>
+          </w:p>
+        </w:tc>
+        <w:tc>
+          <w:tcPr>
+            <w:tcW w:w="1164" w:type="dxa"/>
+          </w:tcPr>
+          <w:p>
+            <w:pPr>
+              <w:rPr>
+                <w:rFonts w:ascii="Times New Roman" w:hAnsi="Times New Roman" w:cs="Times New Roman"/>
+                <w:b/>
+                <w:bCs/>
+                <w:sz w:val="24"/>
+                <w:szCs w:val="24"/>
+              </w:rPr>
+            </w:pPr>
+            <w:r>
+              <w:rPr>
+                <w:rFonts w:ascii="Times New Roman" w:hAnsi="Times New Roman" w:cs="Times New Roman"/>
+                <w:b/>
+                <w:bCs/>
+                <w:sz w:val="24"/>
+                <w:szCs w:val="24"/>
+              </w:rPr>
+              <w:t>Precision (%)</w:t>
+            </w:r>
+          </w:p>
+        </w:tc>
+        <w:tc>
+          <w:tcPr>
+            <w:tcW w:w="1117" w:type="dxa"/>
+          </w:tcPr>
+          <w:p>
+            <w:pPr>
+              <w:rPr>
+                <w:rFonts w:ascii="Times New Roman" w:hAnsi="Times New Roman" w:cs="Times New Roman"/>
+                <w:b/>
+                <w:bCs/>
+                <w:sz w:val="24"/>
+                <w:szCs w:val="24"/>
+              </w:rPr>
+            </w:pPr>
+            <w:r>
+              <w:rPr>
+                <w:rFonts w:ascii="Times New Roman" w:hAnsi="Times New Roman" w:cs="Times New Roman"/>
+                <w:b/>
+                <w:bCs/>
+                <w:sz w:val="24"/>
+                <w:szCs w:val="24"/>
+              </w:rPr>
+              <w:t>Recall (%)</w:t>
+            </w:r>
+          </w:p>
+        </w:tc>
+        <w:tc>
+          <w:tcPr>
+            <w:tcW w:w="722" w:type="dxa"/>
+          </w:tcPr>
+          <w:p>
+            <w:pPr>
+              <w:rPr>
+                <w:rFonts w:ascii="Times New Roman" w:hAnsi="Times New Roman" w:cs="Times New Roman"/>
+                <w:b/>
+                <w:bCs/>
+                <w:sz w:val="24"/>
+                <w:szCs w:val="24"/>
+              </w:rPr>
+            </w:pPr>
+            <w:r>
+              <w:rPr>
+                <w:rFonts w:ascii="Times New Roman" w:hAnsi="Times New Roman" w:cs="Times New Roman"/>
+                <w:b/>
+                <w:bCs/>
+                <w:sz w:val="24"/>
+                <w:szCs w:val="24"/>
+              </w:rPr>
+              <w:t>F1-score</w:t>
+            </w:r>
+          </w:p>
+        </w:tc>
+      </w:tr>
+      <w:tr>
+        <w:tc>
+          <w:tcPr>
+            <w:tcW w:w="1351" w:type="dxa"/>
+          </w:tcPr>
+          <w:p>
+            <w:pPr>
+              <w:rPr>
+                <w:rFonts w:ascii="Times New Roman" w:hAnsi="Times New Roman" w:cs="Times New Roman"/>
+                <w:bCs/>
+                <w:sz w:val="24"/>
+                <w:szCs w:val="24"/>
+              </w:rPr>
+            </w:pPr>
+            <w:proofErr w:type="spellStart"/>
+            <w:r>
+              <w:rPr>
+                <w:rFonts w:ascii="Times New Roman" w:hAnsi="Times New Roman" w:cs="Times New Roman"/>
+                <w:bCs/>
+                <w:sz w:val="24"/>
+                <w:szCs w:val="24"/>
+              </w:rPr>
+              <w:t>nb_model</w:t>
+            </w:r>
+            <w:proofErr w:type="spellEnd"/>
+          </w:p>
+        </w:tc>
+        <w:tc>
+          <w:tcPr>
+            <w:tcW w:w="1710" w:type="dxa"/>
+          </w:tcPr>
+          <w:p>
+            <w:pPr>
+              <w:rPr>
+                <w:rFonts w:ascii="Times New Roman" w:hAnsi="Times New Roman" w:cs="Times New Roman"/>
+                <w:bCs/>
+                <w:sz w:val="24"/>
+                <w:szCs w:val="24"/>
+              </w:rPr>
+            </w:pPr>
+            <w:r>
+              <w:rPr>
+                <w:rFonts w:ascii="Times New Roman" w:hAnsi="Times New Roman" w:cs="Times New Roman"/>
+                <w:bCs/>
+                <w:sz w:val="24"/>
+                <w:szCs w:val="24"/>
+              </w:rPr>
+              <w:t>Glucose</w:t>
+            </w:r>
+          </w:p>
+          <w:p>
+            <w:pPr>
+              <w:rPr>
+                <w:rFonts w:ascii="Times New Roman" w:hAnsi="Times New Roman" w:cs="Times New Roman"/>
+                <w:bCs/>
+                <w:sz w:val="24"/>
+                <w:szCs w:val="24"/>
+              </w:rPr>
+            </w:pPr>
+            <w:r>
+              <w:rPr>
+                <w:rFonts w:ascii="Times New Roman" w:hAnsi="Times New Roman" w:cs="Times New Roman"/>
+                <w:bCs/>
+                <w:sz w:val="24"/>
+                <w:szCs w:val="24"/>
+              </w:rPr>
+              <w:t>Smoking</w:t>
+            </w:r>
+          </w:p>
+          <w:p>
+            <w:pPr>
+              <w:rPr>
+                <w:rFonts w:ascii="Times New Roman" w:hAnsi="Times New Roman" w:cs="Times New Roman"/>
+                <w:bCs/>
+                <w:sz w:val="24"/>
+                <w:szCs w:val="24"/>
+              </w:rPr>
+            </w:pPr>
+            <w:r>
+              <w:rPr>
+                <w:rFonts w:ascii="Times New Roman" w:hAnsi="Times New Roman" w:cs="Times New Roman"/>
+                <w:bCs/>
+                <w:sz w:val="24"/>
+                <w:szCs w:val="24"/>
+              </w:rPr>
+              <w:t>Active</w:t>
+            </w:r>
+          </w:p>
+          <w:p>
+            <w:pPr>
+              <w:rPr>
+                <w:rFonts w:ascii="Times New Roman" w:hAnsi="Times New Roman" w:cs="Times New Roman"/>
+                <w:bCs/>
+                <w:sz w:val="24"/>
+                <w:szCs w:val="24"/>
+              </w:rPr>
+            </w:pPr>
+            <w:r>
+              <w:rPr>
+                <w:rFonts w:ascii="Times New Roman" w:hAnsi="Times New Roman" w:cs="Times New Roman"/>
+                <w:bCs/>
+                <w:sz w:val="24"/>
+                <w:szCs w:val="24"/>
+              </w:rPr>
+              <w:t>Alcohol</w:t>
+            </w:r>
+          </w:p>
+        </w:tc>
+        <w:tc>
+          <w:tcPr>
+            <w:tcW w:w="1710" w:type="dxa"/>
+          </w:tcPr>
+          <w:p>
+            <w:pPr>
+              <w:rPr>
+                <w:rFonts w:ascii="Times New Roman" w:hAnsi="Times New Roman" w:cs="Times New Roman"/>
+                <w:bCs/>
+                <w:sz w:val="24"/>
+                <w:szCs w:val="24"/>
+              </w:rPr>
+            </w:pPr>
+            <w:proofErr w:type="spellStart"/>
+            <w:r>
+              <w:rPr>
+                <w:rFonts w:ascii="Times New Roman" w:hAnsi="Times New Roman" w:cs="Times New Roman"/>
+                <w:bCs/>
+                <w:sz w:val="24"/>
+                <w:szCs w:val="24"/>
+              </w:rPr>
+              <w:t>Musabbir’s</w:t>
+            </w:r>
+            <w:proofErr w:type="spellEnd"/>
+            <w:r>
+              <w:rPr>
+                <w:rFonts w:ascii="Times New Roman" w:hAnsi="Times New Roman" w:cs="Times New Roman"/>
+                <w:bCs/>
+                <w:sz w:val="24"/>
+                <w:szCs w:val="24"/>
+              </w:rPr>
+              <w:t xml:space="preserve"> default attribute in code</w:t>
+            </w:r>
+          </w:p>
+        </w:tc>
+        <w:tc>
+          <w:tcPr>
+            <w:tcW w:w="1221" w:type="dxa"/>
+          </w:tcPr>
+          <w:p>
+            <w:pPr>
+              <w:rPr>
+                <w:rFonts w:ascii="Times New Roman" w:hAnsi="Times New Roman" w:cs="Times New Roman"/>
+                <w:bCs/>
+                <w:sz w:val="24"/>
+                <w:szCs w:val="24"/>
+              </w:rPr>
+            </w:pPr>
+            <w:r>
+              <w:rPr>
+                <w:rFonts w:ascii="Times New Roman" w:hAnsi="Times New Roman" w:cs="Times New Roman"/>
+                <w:bCs/>
+                <w:sz w:val="24"/>
+                <w:szCs w:val="24"/>
+              </w:rPr>
+              <w:t>54.55704</w:t>
+            </w:r>
+          </w:p>
+        </w:tc>
+        <w:tc>
+          <w:tcPr>
+            <w:tcW w:w="1164" w:type="dxa"/>
+          </w:tcPr>
+          <w:p>
+            <w:pPr>
+              <w:rPr>
+                <w:rFonts w:ascii="Times New Roman" w:hAnsi="Times New Roman" w:cs="Times New Roman"/>
+                <w:bCs/>
+                <w:sz w:val="24"/>
+                <w:szCs w:val="24"/>
+              </w:rPr>
+            </w:pPr>
+            <w:r>
+              <w:rPr>
+                <w:rFonts w:ascii="Times New Roman" w:hAnsi="Times New Roman" w:cs="Times New Roman"/>
+                <w:bCs/>
+                <w:sz w:val="24"/>
+                <w:szCs w:val="24"/>
+              </w:rPr>
+              <w:t>55.52805</w:t>
+            </w:r>
+          </w:p>
+        </w:tc>
+        <w:tc>
+          <w:tcPr>
+            <w:tcW w:w="1117" w:type="dxa"/>
+          </w:tcPr>
+          <w:p>
+            <w:pPr>
+              <w:rPr>
+                <w:rFonts w:ascii="Times New Roman" w:hAnsi="Times New Roman" w:cs="Times New Roman"/>
+                <w:bCs/>
+                <w:sz w:val="24"/>
+                <w:szCs w:val="24"/>
+              </w:rPr>
+            </w:pPr>
+            <w:r>
+              <w:rPr>
+                <w:rFonts w:ascii="Times New Roman" w:hAnsi="Times New Roman" w:cs="Times New Roman"/>
+                <w:bCs/>
+                <w:sz w:val="24"/>
+                <w:szCs w:val="24"/>
+              </w:rPr>
+              <w:t>33.54517</w:t>
+            </w:r>
+          </w:p>
+        </w:tc>
+        <w:tc>
+          <w:tcPr>
+            <w:tcW w:w="722" w:type="dxa"/>
+          </w:tcPr>
+          <w:p>
+            <w:pPr>
+              <w:rPr>
+                <w:rFonts w:ascii="Times New Roman" w:hAnsi="Times New Roman" w:cs="Times New Roman"/>
+                <w:bCs/>
+                <w:sz w:val="24"/>
+                <w:szCs w:val="24"/>
+              </w:rPr>
+            </w:pPr>
+            <w:r>
+              <w:rPr>
+                <w:rFonts w:ascii="Times New Roman" w:hAnsi="Times New Roman" w:cs="Times New Roman"/>
+                <w:bCs/>
+                <w:sz w:val="24"/>
+                <w:szCs w:val="24"/>
+              </w:rPr>
+              <w:t>0.4182397</w:t>
+            </w:r>
+          </w:p>
+        </w:tc>
+      </w:tr>
+      <w:tr>
+        <w:tc>
+          <w:tcPr>
+            <w:tcW w:w="1351" w:type="dxa"/>
+          </w:tcPr>
+          <w:p>
+            <w:pPr>
+              <w:rPr>
+                <w:rFonts w:ascii="Times New Roman" w:hAnsi="Times New Roman" w:cs="Times New Roman"/>
+                <w:bCs/>
+                <w:sz w:val="24"/>
+                <w:szCs w:val="24"/>
+              </w:rPr>
+            </w:pPr>
+            <w:r>
+              <w:rPr>
+                <w:rFonts w:ascii="Times New Roman" w:hAnsi="Times New Roman" w:cs="Times New Roman"/>
+                <w:bCs/>
+                <w:sz w:val="24"/>
+                <w:szCs w:val="24"/>
+              </w:rPr>
+              <w:t>nb_model</w:t>
+            </w:r>
+            <w:r>
+              <w:rPr>
+                <w:rFonts w:ascii="Times New Roman" w:hAnsi="Times New Roman" w:cs="Times New Roman"/>
+                <w:bCs/>
+                <w:sz w:val="24"/>
+                <w:szCs w:val="24"/>
+              </w:rPr>
+              <w:t>2</w:t>
+            </w:r>
+          </w:p>
+        </w:tc>
+        <w:tc>
+          <w:tcPr>
+            <w:tcW w:w="1710" w:type="dxa"/>
+          </w:tcPr>
+          <w:p>
+            <w:pPr>
+              <w:rPr>
+                <w:rFonts w:ascii="Times New Roman" w:hAnsi="Times New Roman" w:cs="Times New Roman"/>
+                <w:bCs/>
+                <w:sz w:val="24"/>
+                <w:szCs w:val="24"/>
+              </w:rPr>
+            </w:pPr>
+            <w:r>
+              <w:rPr>
+                <w:rFonts w:ascii="Times New Roman" w:hAnsi="Times New Roman" w:cs="Times New Roman"/>
+                <w:bCs/>
+                <w:sz w:val="24"/>
+                <w:szCs w:val="24"/>
+              </w:rPr>
+              <w:t>Age</w:t>
+            </w:r>
+          </w:p>
+          <w:p>
+            <w:pPr>
+              <w:rPr>
+                <w:rFonts w:ascii="Times New Roman" w:hAnsi="Times New Roman" w:cs="Times New Roman"/>
+                <w:bCs/>
+                <w:sz w:val="24"/>
+                <w:szCs w:val="24"/>
+              </w:rPr>
+            </w:pPr>
+            <w:r>
+              <w:rPr>
+                <w:rFonts w:ascii="Times New Roman" w:hAnsi="Times New Roman" w:cs="Times New Roman"/>
+                <w:bCs/>
+                <w:sz w:val="24"/>
+                <w:szCs w:val="24"/>
+              </w:rPr>
+              <w:t>BMI</w:t>
+            </w:r>
+          </w:p>
+          <w:p>
+            <w:pPr>
+              <w:rPr>
+                <w:rFonts w:ascii="Times New Roman" w:hAnsi="Times New Roman" w:cs="Times New Roman"/>
+                <w:bCs/>
+                <w:sz w:val="24"/>
+                <w:szCs w:val="24"/>
+              </w:rPr>
+            </w:pPr>
+            <w:r>
+              <w:rPr>
+                <w:rFonts w:ascii="Times New Roman" w:hAnsi="Times New Roman" w:cs="Times New Roman"/>
+                <w:bCs/>
+                <w:sz w:val="24"/>
+                <w:szCs w:val="24"/>
+              </w:rPr>
+              <w:t>Glucose</w:t>
+            </w:r>
+          </w:p>
+          <w:p>
+            <w:pPr>
+              <w:rPr>
+                <w:rFonts w:ascii="Times New Roman" w:hAnsi="Times New Roman" w:cs="Times New Roman"/>
+                <w:bCs/>
+                <w:sz w:val="24"/>
+                <w:szCs w:val="24"/>
+              </w:rPr>
+            </w:pPr>
+            <w:r>
+              <w:rPr>
+                <w:rFonts w:ascii="Times New Roman" w:hAnsi="Times New Roman" w:cs="Times New Roman"/>
+                <w:bCs/>
+                <w:sz w:val="24"/>
+                <w:szCs w:val="24"/>
+              </w:rPr>
+              <w:t>Active</w:t>
+            </w:r>
+          </w:p>
+          <w:p>
+            <w:pPr>
+              <w:rPr>
+                <w:rFonts w:ascii="Times New Roman" w:hAnsi="Times New Roman" w:cs="Times New Roman"/>
+                <w:bCs/>
+                <w:sz w:val="24"/>
+                <w:szCs w:val="24"/>
+              </w:rPr>
+            </w:pPr>
+            <w:proofErr w:type="spellStart"/>
+            <w:r>
+              <w:rPr>
+                <w:rFonts w:ascii="Times New Roman" w:hAnsi="Times New Roman" w:cs="Times New Roman"/>
+                <w:bCs/>
+                <w:sz w:val="24"/>
+                <w:szCs w:val="24"/>
+              </w:rPr>
+              <w:t>BloodPressure</w:t>
+            </w:r>
+            <w:proofErr w:type="spellEnd"/>
+          </w:p>
+        </w:tc>
+        <w:tc>
+          <w:tcPr>
+            <w:tcW w:w="1710" w:type="dxa"/>
+          </w:tcPr>
+          <w:p>
+            <w:pPr>
+              <w:rPr>
+                <w:rFonts w:ascii="Times New Roman" w:hAnsi="Times New Roman" w:cs="Times New Roman"/>
+                <w:bCs/>
+                <w:sz w:val="24"/>
+                <w:szCs w:val="24"/>
+              </w:rPr>
+            </w:pPr>
+            <w:r>
+              <w:rPr>
+                <w:rFonts w:ascii="Times New Roman" w:hAnsi="Times New Roman" w:cs="Times New Roman"/>
+                <w:bCs/>
+                <w:sz w:val="24"/>
+                <w:szCs w:val="24"/>
+              </w:rPr>
+              <w:t>Shawn’s feature selection</w:t>
+            </w:r>
+          </w:p>
+        </w:tc>
+        <w:tc>
+          <w:tcPr>
+            <w:tcW w:w="1221" w:type="dxa"/>
+          </w:tcPr>
+          <w:p>
+            <w:pPr>
+              <w:rPr>
+                <w:rFonts w:ascii="Times New Roman" w:hAnsi="Times New Roman" w:cs="Times New Roman"/>
+                <w:bCs/>
+                <w:sz w:val="24"/>
+                <w:szCs w:val="24"/>
+              </w:rPr>
+            </w:pPr>
+            <w:r>
+              <w:rPr>
+                <w:rFonts w:ascii="Times New Roman" w:hAnsi="Times New Roman" w:cs="Times New Roman"/>
+                <w:bCs/>
+                <w:sz w:val="24"/>
+                <w:szCs w:val="24"/>
+              </w:rPr>
+              <w:t>70.86165</w:t>
+            </w:r>
+          </w:p>
+        </w:tc>
+        <w:tc>
+          <w:tcPr>
+            <w:tcW w:w="1164" w:type="dxa"/>
+          </w:tcPr>
+          <w:p>
+            <w:pPr>
+              <w:rPr>
+                <w:rFonts w:ascii="Times New Roman" w:hAnsi="Times New Roman" w:cs="Times New Roman"/>
+                <w:bCs/>
+                <w:sz w:val="24"/>
+                <w:szCs w:val="24"/>
+              </w:rPr>
+            </w:pPr>
+            <w:r>
+              <w:rPr>
+                <w:rFonts w:ascii="Times New Roman" w:hAnsi="Times New Roman" w:cs="Times New Roman"/>
+                <w:bCs/>
+                <w:sz w:val="24"/>
+                <w:szCs w:val="24"/>
+              </w:rPr>
+              <w:t>74.48716</w:t>
+            </w:r>
+          </w:p>
+        </w:tc>
+        <w:tc>
+          <w:tcPr>
+            <w:tcW w:w="1117" w:type="dxa"/>
+          </w:tcPr>
+          <w:p>
+            <w:pPr>
+              <w:rPr>
+                <w:rFonts w:ascii="Times New Roman" w:hAnsi="Times New Roman" w:cs="Times New Roman"/>
+                <w:bCs/>
+                <w:sz w:val="24"/>
+                <w:szCs w:val="24"/>
+              </w:rPr>
+            </w:pPr>
+            <w:r>
+              <w:rPr>
+                <w:rFonts w:ascii="Times New Roman" w:hAnsi="Times New Roman" w:cs="Times New Roman"/>
+                <w:bCs/>
+                <w:sz w:val="24"/>
+                <w:szCs w:val="24"/>
+              </w:rPr>
+              <w:t>61.08411</w:t>
+            </w:r>
+          </w:p>
+        </w:tc>
+        <w:tc>
+          <w:tcPr>
+            <w:tcW w:w="722" w:type="dxa"/>
+          </w:tcPr>
+          <w:p>
+            <w:pPr>
+              <w:rPr>
+                <w:rFonts w:ascii="Times New Roman" w:hAnsi="Times New Roman" w:cs="Times New Roman"/>
+                <w:bCs/>
+                <w:sz w:val="24"/>
+                <w:szCs w:val="24"/>
+              </w:rPr>
+            </w:pPr>
+            <w:r>
+              <w:rPr>
+                <w:rFonts w:ascii="Times New Roman" w:hAnsi="Times New Roman" w:cs="Times New Roman"/>
+                <w:bCs/>
+                <w:sz w:val="24"/>
+                <w:szCs w:val="24"/>
+              </w:rPr>
+              <w:t>0.671231</w:t>
+            </w:r>
+          </w:p>
+        </w:tc>
+      </w:tr>
+      <w:tr>
+        <w:tc>
+          <w:tcPr>
+            <w:tcW w:w="1351" w:type="dxa"/>
+          </w:tcPr>
+          <w:p>
+            <w:pPr>
+              <w:rPr>
+                <w:rFonts w:ascii="Times New Roman" w:hAnsi="Times New Roman" w:cs="Times New Roman"/>
+                <w:bCs/>
+                <w:sz w:val="24"/>
+                <w:szCs w:val="24"/>
+              </w:rPr>
+            </w:pPr>
+            <w:r>
+              <w:rPr>
+                <w:rFonts w:ascii="Times New Roman" w:hAnsi="Times New Roman" w:cs="Times New Roman"/>
+                <w:bCs/>
+                <w:sz w:val="24"/>
+                <w:szCs w:val="24"/>
+              </w:rPr>
+              <w:t>nb_model</w:t>
+            </w:r>
+            <w:r>
+              <w:rPr>
+                <w:rFonts w:ascii="Times New Roman" w:hAnsi="Times New Roman" w:cs="Times New Roman"/>
+                <w:bCs/>
+                <w:sz w:val="24"/>
+                <w:szCs w:val="24"/>
+              </w:rPr>
+              <w:t>3</w:t>
+            </w:r>
+          </w:p>
+        </w:tc>
+        <w:tc>
+          <w:tcPr>
+            <w:tcW w:w="1710" w:type="dxa"/>
+          </w:tcPr>
+          <w:p>
+            <w:pPr>
+              <w:rPr>
+                <w:rFonts w:ascii="Times New Roman" w:hAnsi="Times New Roman" w:cs="Times New Roman"/>
+                <w:bCs/>
+                <w:sz w:val="24"/>
+                <w:szCs w:val="24"/>
+              </w:rPr>
+            </w:pPr>
+            <w:r>
+              <w:rPr>
+                <w:rFonts w:ascii="Times New Roman" w:hAnsi="Times New Roman" w:cs="Times New Roman"/>
+                <w:bCs/>
+                <w:sz w:val="24"/>
+                <w:szCs w:val="24"/>
+              </w:rPr>
+              <w:t>ALL</w:t>
+            </w:r>
+          </w:p>
+        </w:tc>
+        <w:tc>
+          <w:tcPr>
+            <w:tcW w:w="1710" w:type="dxa"/>
+          </w:tcPr>
+          <w:p>
+            <w:pPr>
+              <w:rPr>
+                <w:rFonts w:ascii="Times New Roman" w:hAnsi="Times New Roman" w:cs="Times New Roman"/>
+                <w:bCs/>
+                <w:sz w:val="24"/>
+                <w:szCs w:val="24"/>
+              </w:rPr>
+            </w:pPr>
+            <w:r>
+              <w:rPr>
+                <w:rFonts w:ascii="Times New Roman" w:hAnsi="Times New Roman" w:cs="Times New Roman"/>
+                <w:bCs/>
+                <w:sz w:val="24"/>
+                <w:szCs w:val="24"/>
+              </w:rPr>
+              <w:t>Just to try out</w:t>
+            </w:r>
+          </w:p>
+        </w:tc>
+        <w:tc>
+          <w:tcPr>
+            <w:tcW w:w="1221" w:type="dxa"/>
+          </w:tcPr>
+          <w:p>
+            <w:pPr>
+              <w:rPr>
+                <w:rFonts w:ascii="Times New Roman" w:hAnsi="Times New Roman" w:cs="Times New Roman"/>
+                <w:bCs/>
+                <w:sz w:val="24"/>
+                <w:szCs w:val="24"/>
+                <w:highlight w:val="yellow"/>
+              </w:rPr>
+            </w:pPr>
+            <w:r>
+              <w:rPr>
+                <w:rFonts w:ascii="Times New Roman" w:hAnsi="Times New Roman" w:cs="Times New Roman"/>
+                <w:bCs/>
+                <w:sz w:val="24"/>
+                <w:szCs w:val="24"/>
+                <w:highlight w:val="yellow"/>
+              </w:rPr>
+              <w:t>71.37136</w:t>
+            </w:r>
+          </w:p>
+        </w:tc>
+        <w:tc>
+          <w:tcPr>
+            <w:tcW w:w="1164" w:type="dxa"/>
+          </w:tcPr>
+          <w:p>
+            <w:pPr>
+              <w:rPr>
+                <w:rFonts w:ascii="Times New Roman" w:hAnsi="Times New Roman" w:cs="Times New Roman"/>
+                <w:bCs/>
+                <w:sz w:val="24"/>
+                <w:szCs w:val="24"/>
+                <w:highlight w:val="yellow"/>
+              </w:rPr>
+            </w:pPr>
+            <w:r>
+              <w:rPr>
+                <w:rFonts w:ascii="Times New Roman" w:hAnsi="Times New Roman" w:cs="Times New Roman"/>
+                <w:bCs/>
+                <w:sz w:val="24"/>
+                <w:szCs w:val="24"/>
+                <w:highlight w:val="yellow"/>
+              </w:rPr>
+              <w:t>75.98617</w:t>
+            </w:r>
+          </w:p>
+        </w:tc>
+        <w:tc>
+          <w:tcPr>
+            <w:tcW w:w="1117" w:type="dxa"/>
+          </w:tcPr>
+          <w:p>
+            <w:pPr>
+              <w:rPr>
+                <w:rFonts w:ascii="Times New Roman" w:hAnsi="Times New Roman" w:cs="Times New Roman"/>
+                <w:bCs/>
+                <w:sz w:val="24"/>
+                <w:szCs w:val="24"/>
+              </w:rPr>
+            </w:pPr>
+            <w:r>
+              <w:rPr>
+                <w:rFonts w:ascii="Times New Roman" w:hAnsi="Times New Roman" w:cs="Times New Roman"/>
+                <w:bCs/>
+                <w:sz w:val="24"/>
+                <w:szCs w:val="24"/>
+              </w:rPr>
+              <w:t>60.24922</w:t>
+            </w:r>
+          </w:p>
+        </w:tc>
+        <w:tc>
+          <w:tcPr>
+            <w:tcW w:w="722" w:type="dxa"/>
+          </w:tcPr>
+          <w:p>
+            <w:pPr>
+              <w:rPr>
+                <w:rFonts w:ascii="Times New Roman" w:hAnsi="Times New Roman" w:cs="Times New Roman"/>
+                <w:bCs/>
+                <w:sz w:val="24"/>
+                <w:szCs w:val="24"/>
+              </w:rPr>
+            </w:pPr>
+            <w:r>
+              <w:rPr>
+                <w:rFonts w:ascii="Times New Roman" w:hAnsi="Times New Roman" w:cs="Times New Roman"/>
+                <w:bCs/>
+                <w:sz w:val="24"/>
+                <w:szCs w:val="24"/>
+              </w:rPr>
+              <w:t>0.6720879</w:t>
+            </w:r>
+          </w:p>
+        </w:tc>
+      </w:tr>
+      <w:tr>
+        <w:tc>
+          <w:tcPr>
+            <w:tcW w:w="1351" w:type="dxa"/>
+          </w:tcPr>
+          <w:p>
+            <w:pPr>
+              <w:rPr>
+                <w:rFonts w:ascii="Times New Roman" w:hAnsi="Times New Roman" w:cs="Times New Roman"/>
+                <w:bCs/>
+                <w:sz w:val="24"/>
+                <w:szCs w:val="24"/>
+              </w:rPr>
+            </w:pPr>
+            <w:r>
+              <w:rPr>
+                <w:rFonts w:ascii="Times New Roman" w:hAnsi="Times New Roman" w:cs="Times New Roman"/>
+                <w:bCs/>
+                <w:sz w:val="24"/>
+                <w:szCs w:val="24"/>
+              </w:rPr>
+              <w:t>nb_model</w:t>
+            </w:r>
+            <w:r>
+              <w:rPr>
+                <w:rFonts w:ascii="Times New Roman" w:hAnsi="Times New Roman" w:cs="Times New Roman"/>
+                <w:bCs/>
+                <w:sz w:val="24"/>
+                <w:szCs w:val="24"/>
+              </w:rPr>
+              <w:t>4</w:t>
+            </w:r>
+          </w:p>
+        </w:tc>
+        <w:tc>
+          <w:tcPr>
+            <w:tcW w:w="1710" w:type="dxa"/>
+          </w:tcPr>
+          <w:p>
+            <w:pPr>
+              <w:rPr>
+                <w:rFonts w:ascii="Times New Roman" w:hAnsi="Times New Roman" w:cs="Times New Roman"/>
+                <w:bCs/>
+                <w:sz w:val="24"/>
+                <w:szCs w:val="24"/>
+              </w:rPr>
+            </w:pPr>
+            <w:r>
+              <w:rPr>
+                <w:rFonts w:ascii="Times New Roman" w:hAnsi="Times New Roman" w:cs="Times New Roman"/>
+                <w:bCs/>
+                <w:sz w:val="24"/>
+                <w:szCs w:val="24"/>
+              </w:rPr>
+              <w:t>Age</w:t>
+            </w:r>
+          </w:p>
+          <w:p>
+            <w:pPr>
+              <w:rPr>
+                <w:rFonts w:ascii="Times New Roman" w:hAnsi="Times New Roman" w:cs="Times New Roman"/>
+                <w:bCs/>
+                <w:sz w:val="24"/>
+                <w:szCs w:val="24"/>
+              </w:rPr>
+            </w:pPr>
+            <w:r>
+              <w:rPr>
+                <w:rFonts w:ascii="Times New Roman" w:hAnsi="Times New Roman" w:cs="Times New Roman"/>
+                <w:bCs/>
+                <w:sz w:val="24"/>
+                <w:szCs w:val="24"/>
+              </w:rPr>
+              <w:t>Gender</w:t>
+            </w:r>
+          </w:p>
+          <w:p>
+            <w:pPr>
+              <w:rPr>
+                <w:rFonts w:ascii="Times New Roman" w:hAnsi="Times New Roman" w:cs="Times New Roman"/>
+                <w:bCs/>
+                <w:sz w:val="24"/>
+                <w:szCs w:val="24"/>
+              </w:rPr>
+            </w:pPr>
+            <w:r>
+              <w:rPr>
+                <w:rFonts w:ascii="Times New Roman" w:hAnsi="Times New Roman" w:cs="Times New Roman"/>
+                <w:bCs/>
+                <w:sz w:val="24"/>
+                <w:szCs w:val="24"/>
+              </w:rPr>
+              <w:t>Cholesterol</w:t>
+            </w:r>
+          </w:p>
+          <w:p>
+            <w:pPr>
+              <w:rPr>
+                <w:rFonts w:ascii="Times New Roman" w:hAnsi="Times New Roman" w:cs="Times New Roman"/>
+                <w:bCs/>
+                <w:sz w:val="24"/>
+                <w:szCs w:val="24"/>
+              </w:rPr>
+            </w:pPr>
+            <w:r>
+              <w:rPr>
+                <w:rFonts w:ascii="Times New Roman" w:hAnsi="Times New Roman" w:cs="Times New Roman"/>
+                <w:bCs/>
+                <w:sz w:val="24"/>
+                <w:szCs w:val="24"/>
+              </w:rPr>
+              <w:t>Glucose</w:t>
+            </w:r>
+          </w:p>
+          <w:p>
+            <w:pPr>
+              <w:rPr>
+                <w:rFonts w:ascii="Times New Roman" w:hAnsi="Times New Roman" w:cs="Times New Roman"/>
+                <w:bCs/>
+                <w:sz w:val="24"/>
+                <w:szCs w:val="24"/>
+              </w:rPr>
+            </w:pPr>
+            <w:r>
+              <w:rPr>
+                <w:rFonts w:ascii="Times New Roman" w:hAnsi="Times New Roman" w:cs="Times New Roman"/>
+                <w:bCs/>
+                <w:sz w:val="24"/>
+                <w:szCs w:val="24"/>
+              </w:rPr>
+              <w:t>Smoking</w:t>
+            </w:r>
+          </w:p>
+          <w:p>
+            <w:pPr>
+              <w:rPr>
+                <w:rFonts w:ascii="Times New Roman" w:hAnsi="Times New Roman" w:cs="Times New Roman"/>
+                <w:bCs/>
+                <w:sz w:val="24"/>
+                <w:szCs w:val="24"/>
+              </w:rPr>
+            </w:pPr>
+            <w:r>
+              <w:rPr>
+                <w:rFonts w:ascii="Times New Roman" w:hAnsi="Times New Roman" w:cs="Times New Roman"/>
+                <w:bCs/>
+                <w:sz w:val="24"/>
+                <w:szCs w:val="24"/>
+              </w:rPr>
+              <w:t>Alcohol</w:t>
+            </w:r>
+          </w:p>
+          <w:p>
+            <w:pPr>
+              <w:rPr>
+                <w:rFonts w:ascii="Times New Roman" w:hAnsi="Times New Roman" w:cs="Times New Roman"/>
+                <w:bCs/>
+                <w:sz w:val="24"/>
+                <w:szCs w:val="24"/>
+              </w:rPr>
+            </w:pPr>
+            <w:r>
+              <w:rPr>
+                <w:rFonts w:ascii="Times New Roman" w:hAnsi="Times New Roman" w:cs="Times New Roman"/>
+                <w:bCs/>
+                <w:sz w:val="24"/>
+                <w:szCs w:val="24"/>
+              </w:rPr>
+              <w:t>Active</w:t>
+            </w:r>
+          </w:p>
+          <w:p>
+            <w:pPr>
+              <w:rPr>
+                <w:rFonts w:ascii="Times New Roman" w:hAnsi="Times New Roman" w:cs="Times New Roman"/>
+                <w:bCs/>
+                <w:sz w:val="24"/>
+                <w:szCs w:val="24"/>
+              </w:rPr>
+            </w:pPr>
+            <w:r>
+              <w:rPr>
+                <w:rFonts w:ascii="Times New Roman" w:hAnsi="Times New Roman" w:cs="Times New Roman"/>
+                <w:bCs/>
+                <w:sz w:val="24"/>
+                <w:szCs w:val="24"/>
+              </w:rPr>
+              <w:t>BMI</w:t>
+            </w:r>
+          </w:p>
+          <w:p>
+            <w:pPr>
+              <w:rPr>
+                <w:rFonts w:ascii="Times New Roman" w:hAnsi="Times New Roman" w:cs="Times New Roman"/>
+                <w:bCs/>
+                <w:sz w:val="24"/>
+                <w:szCs w:val="24"/>
+              </w:rPr>
+            </w:pPr>
+            <w:proofErr w:type="spellStart"/>
+            <w:r>
+              <w:rPr>
+                <w:rFonts w:ascii="Times New Roman" w:hAnsi="Times New Roman" w:cs="Times New Roman"/>
+                <w:bCs/>
+                <w:sz w:val="24"/>
+                <w:szCs w:val="24"/>
+              </w:rPr>
+              <w:t>BloodPressure</w:t>
+            </w:r>
+            <w:proofErr w:type="spellEnd"/>
+          </w:p>
+        </w:tc>
+        <w:tc>
+          <w:tcPr>
+            <w:tcW w:w="1710" w:type="dxa"/>
+          </w:tcPr>
+          <w:p>
+            <w:pPr>
+              <w:rPr>
+                <w:rFonts w:ascii="Times New Roman" w:hAnsi="Times New Roman" w:cs="Times New Roman"/>
+                <w:bCs/>
+                <w:sz w:val="24"/>
+                <w:szCs w:val="24"/>
+              </w:rPr>
+            </w:pPr>
+            <w:r>
+              <w:rPr>
+                <w:rFonts w:ascii="Times New Roman" w:hAnsi="Times New Roman" w:cs="Times New Roman"/>
+                <w:bCs/>
+                <w:sz w:val="24"/>
+                <w:szCs w:val="24"/>
+              </w:rPr>
+              <w:t>BMI replace height and weight.</w:t>
+            </w:r>
+          </w:p>
+          <w:p>
+            <w:pPr>
+              <w:rPr>
+                <w:rFonts w:ascii="Times New Roman" w:hAnsi="Times New Roman" w:cs="Times New Roman"/>
+                <w:bCs/>
+                <w:sz w:val="24"/>
+                <w:szCs w:val="24"/>
+              </w:rPr>
+            </w:pPr>
+          </w:p>
+          <w:p>
+            <w:pPr>
+              <w:rPr>
+                <w:rFonts w:ascii="Times New Roman" w:hAnsi="Times New Roman" w:cs="Times New Roman"/>
+                <w:bCs/>
+                <w:sz w:val="24"/>
+                <w:szCs w:val="24"/>
+              </w:rPr>
+            </w:pPr>
+            <w:proofErr w:type="spellStart"/>
+            <w:r>
+              <w:rPr>
+                <w:rFonts w:ascii="Times New Roman" w:hAnsi="Times New Roman" w:cs="Times New Roman"/>
+                <w:bCs/>
+                <w:sz w:val="24"/>
+                <w:szCs w:val="24"/>
+              </w:rPr>
+              <w:t>BloodPressure</w:t>
+            </w:r>
+            <w:proofErr w:type="spellEnd"/>
+            <w:r>
+              <w:rPr>
+                <w:rFonts w:ascii="Times New Roman" w:hAnsi="Times New Roman" w:cs="Times New Roman"/>
+                <w:bCs/>
+                <w:sz w:val="24"/>
+                <w:szCs w:val="24"/>
+              </w:rPr>
+              <w:t xml:space="preserve"> replace Systole and Diastole</w:t>
+            </w:r>
+          </w:p>
+        </w:tc>
+        <w:tc>
+          <w:tcPr>
+            <w:tcW w:w="1221" w:type="dxa"/>
+          </w:tcPr>
+          <w:p>
+            <w:pPr>
+              <w:rPr>
+                <w:rFonts w:ascii="Times New Roman" w:hAnsi="Times New Roman" w:cs="Times New Roman"/>
+                <w:bCs/>
+                <w:sz w:val="24"/>
+                <w:szCs w:val="24"/>
+              </w:rPr>
+            </w:pPr>
+            <w:r>
+              <w:rPr>
+                <w:rFonts w:ascii="Times New Roman" w:hAnsi="Times New Roman" w:cs="Times New Roman"/>
+                <w:bCs/>
+                <w:sz w:val="24"/>
+                <w:szCs w:val="24"/>
+              </w:rPr>
+              <w:t>71.34709</w:t>
+            </w:r>
+          </w:p>
+        </w:tc>
+        <w:tc>
+          <w:tcPr>
+            <w:tcW w:w="1164" w:type="dxa"/>
+          </w:tcPr>
+          <w:p>
+            <w:pPr>
+              <w:rPr>
+                <w:rFonts w:ascii="Times New Roman" w:hAnsi="Times New Roman" w:cs="Times New Roman"/>
+                <w:bCs/>
+                <w:sz w:val="24"/>
+                <w:szCs w:val="24"/>
+              </w:rPr>
+            </w:pPr>
+            <w:r>
+              <w:rPr>
+                <w:rFonts w:ascii="Times New Roman" w:hAnsi="Times New Roman" w:cs="Times New Roman"/>
+                <w:bCs/>
+                <w:sz w:val="24"/>
+                <w:szCs w:val="24"/>
+              </w:rPr>
+              <w:t>74.00087</w:t>
+            </w:r>
+          </w:p>
+        </w:tc>
+        <w:tc>
+          <w:tcPr>
+            <w:tcW w:w="1117" w:type="dxa"/>
+          </w:tcPr>
+          <w:p>
+            <w:pPr>
+              <w:rPr>
+                <w:rFonts w:ascii="Times New Roman" w:hAnsi="Times New Roman" w:cs="Times New Roman"/>
+                <w:bCs/>
+                <w:sz w:val="24"/>
+                <w:szCs w:val="24"/>
+              </w:rPr>
+            </w:pPr>
+            <w:r>
+              <w:rPr>
+                <w:rFonts w:ascii="Times New Roman" w:hAnsi="Times New Roman" w:cs="Times New Roman"/>
+                <w:bCs/>
+                <w:sz w:val="24"/>
+                <w:szCs w:val="24"/>
+                <w:highlight w:val="yellow"/>
+              </w:rPr>
+              <w:t>63.45171</w:t>
+            </w:r>
+          </w:p>
+        </w:tc>
+        <w:tc>
+          <w:tcPr>
+            <w:tcW w:w="722" w:type="dxa"/>
+          </w:tcPr>
+          <w:p>
+            <w:pPr>
+              <w:rPr>
+                <w:rFonts w:ascii="Times New Roman" w:hAnsi="Times New Roman" w:cs="Times New Roman"/>
+                <w:bCs/>
+                <w:sz w:val="24"/>
+                <w:szCs w:val="24"/>
+              </w:rPr>
+            </w:pPr>
+            <w:r>
+              <w:rPr>
+                <w:rFonts w:ascii="Times New Roman" w:hAnsi="Times New Roman" w:cs="Times New Roman"/>
+                <w:bCs/>
+                <w:sz w:val="24"/>
+                <w:szCs w:val="24"/>
+                <w:highlight w:val="yellow"/>
+              </w:rPr>
+              <w:t>0.6832148</w:t>
+            </w:r>
+          </w:p>
+        </w:tc>
+      </w:tr>
+    </w:tbl>
+    <w:p>
+      <w:pPr>
+        <w:rPr>
+          <w:rFonts w:ascii="Times New Roman" w:hAnsi="Times New Roman" w:cs="Times New Roman"/>
+          <w:b/>
+          <w:bCs/>
+          <w:sz w:val="24"/>
+          <w:szCs w:val="24"/>
+        </w:rPr>
+      </w:pPr>
+    </w:p>
+    <w:p>
+      <w:pPr>
+        <w:rPr>
+          <w:rFonts w:ascii="Times New Roman" w:hAnsi="Times New Roman" w:cs="Times New Roman"/>
+          <w:b/>
+          <w:bCs/>
+          <w:sz w:val="24"/>
+          <w:szCs w:val="24"/>
+        </w:rPr>
+      </w:pPr>
     </w:p>
     <w:sectPr>
       <w:pgSz w:w="11906" w:h="16838"/>
@@ -340,7 +2998,7 @@
       </w:pPr>
     </w:pPrDefault>
   </w:docDefaults>
-  <w:latentStyles w:defLockedState="0" w:defUIPriority="99" w:defSemiHidden="0" w:defUnhideWhenUsed="0" w:defQFormat="0" w:count="376">
+  <w:latentStyles w:defLockedState="0" w:defUIPriority="99" w:defSemiHidden="0" w:defUnhideWhenUsed="0" w:defQFormat="0" w:count="375">
     <w:lsdException w:name="Normal" w:uiPriority="0" w:qFormat="1"/>
     <w:lsdException w:name="heading 1" w:uiPriority="9" w:qFormat="1"/>
     <w:lsdException w:name="heading 2" w:semiHidden="1" w:uiPriority="9" w:unhideWhenUsed="1" w:qFormat="1"/>
@@ -716,7 +3374,6 @@
     <w:lsdException w:name="Smart Hyperlink" w:semiHidden="1" w:unhideWhenUsed="1"/>
     <w:lsdException w:name="Hashtag" w:semiHidden="1" w:unhideWhenUsed="1"/>
     <w:lsdException w:name="Unresolved Mention" w:semiHidden="1" w:unhideWhenUsed="1"/>
-    <w:lsdException w:name="Smart Link" w:semiHidden="1" w:unhideWhenUsed="1"/>
   </w:latentStyles>
   <w:style w:type="paragraph" w:default="1" w:styleId="Normal">
     <w:name w:val="Normal"/>
@@ -759,6 +3416,25 @@
       <w:ind w:left="720"/>
       <w:contextualSpacing/>
     </w:pPr>
+  </w:style>
+  <w:style w:type="table" w:styleId="TableGrid">
+    <w:name w:val="Table Grid"/>
+    <w:basedOn w:val="TableNormal"/>
+    <w:uiPriority w:val="39"/>
+    <w:rsid w:val="00CE168A"/>
+    <w:pPr>
+      <w:spacing w:after="0" w:line="240" w:lineRule="auto"/>
+    </w:pPr>
+    <w:tblPr>
+      <w:tblBorders>
+        <w:top w:val="single" w:sz="4" w:space="0" w:color="auto"/>
+        <w:left w:val="single" w:sz="4" w:space="0" w:color="auto"/>
+        <w:bottom w:val="single" w:sz="4" w:space="0" w:color="auto"/>
+        <w:right w:val="single" w:sz="4" w:space="0" w:color="auto"/>
+        <w:insideH w:val="single" w:sz="4" w:space="0" w:color="auto"/>
+        <w:insideV w:val="single" w:sz="4" w:space="0" w:color="auto"/>
+      </w:tblBorders>
+    </w:tblPr>
   </w:style>
 </w:styles>
 </file>

</xml_diff>